<commit_message>
Set the llm to gpt-oss-120b, add Substitute_Finder_Agent and update product catalog
</commit_message>
<xml_diff>
--- a/confluent-agents/product-catalog.docx
+++ b/confluent-agents/product-catalog.docx
@@ -5,22 +5,26 @@
     <w:p>
       <w:pPr>
         <w:spacing w:before="100" w:beforeAutospacing="1" w:after="100" w:afterAutospacing="1"/>
-        <w:outlineLvl w:val="3"/>
-        <w:rPr>
-          <w:rFonts w:ascii="Times New Roman" w:eastAsia="Times New Roman" w:hAnsi="Times New Roman" w:cs="Times New Roman"/>
-          <w:b/>
-          <w:bCs/>
-          <w:kern w:val="0"/>
-          <w:lang w:eastAsia="en-GB"/>
-          <w14:ligatures w14:val="none"/>
-        </w:rPr>
-      </w:pPr>
-      <w:r>
-        <w:rPr>
-          <w:rFonts w:ascii="Times New Roman" w:eastAsia="Times New Roman" w:hAnsi="Times New Roman" w:cs="Times New Roman"/>
-          <w:b/>
-          <w:bCs/>
-          <w:kern w:val="0"/>
+        <w:outlineLvl w:val="2"/>
+        <w:rPr>
+          <w:rFonts w:ascii="Times New Roman" w:eastAsia="Times New Roman" w:hAnsi="Times New Roman" w:cs="Times New Roman"/>
+          <w:b/>
+          <w:bCs/>
+          <w:kern w:val="0"/>
+          <w:sz w:val="27"/>
+          <w:szCs w:val="27"/>
+          <w:lang w:eastAsia="en-GB"/>
+          <w14:ligatures w14:val="none"/>
+        </w:rPr>
+      </w:pPr>
+      <w:r>
+        <w:rPr>
+          <w:rFonts w:ascii="Times New Roman" w:eastAsia="Times New Roman" w:hAnsi="Times New Roman" w:cs="Times New Roman"/>
+          <w:b/>
+          <w:bCs/>
+          <w:kern w:val="0"/>
+          <w:sz w:val="27"/>
+          <w:szCs w:val="27"/>
           <w:lang w:eastAsia="en-GB"/>
           <w14:ligatures w14:val="none"/>
         </w:rPr>
@@ -31,295 +35,420 @@
       <w:pPr>
         <w:numPr>
           <w:ilvl w:val="0"/>
-          <w:numId w:val="1"/>
-        </w:numPr>
-        <w:spacing w:before="100" w:beforeAutospacing="1" w:after="100" w:afterAutospacing="1"/>
-        <w:rPr>
-          <w:rFonts w:ascii="Times New Roman" w:eastAsia="Times New Roman" w:hAnsi="Times New Roman" w:cs="Times New Roman"/>
-          <w:kern w:val="0"/>
-          <w:lang w:eastAsia="en-GB"/>
-          <w14:ligatures w14:val="none"/>
-        </w:rPr>
-      </w:pPr>
-      <w:r>
-        <w:rPr>
-          <w:rFonts w:ascii="Times New Roman" w:eastAsia="Times New Roman" w:hAnsi="Times New Roman" w:cs="Times New Roman"/>
-          <w:kern w:val="0"/>
-          <w:lang w:eastAsia="en-GB"/>
-          <w14:ligatures w14:val="none"/>
-        </w:rPr>
-        <w:t>SKU: DELL-XPS-15</w:t>
-      </w:r>
-    </w:p>
-    <w:p>
-      <w:pPr>
-        <w:numPr>
-          <w:ilvl w:val="0"/>
-          <w:numId w:val="1"/>
-        </w:numPr>
-        <w:spacing w:before="100" w:beforeAutospacing="1" w:after="100" w:afterAutospacing="1"/>
-        <w:rPr>
-          <w:rFonts w:ascii="Times New Roman" w:eastAsia="Times New Roman" w:hAnsi="Times New Roman" w:cs="Times New Roman"/>
-          <w:kern w:val="0"/>
-          <w:lang w:eastAsia="en-GB"/>
-          <w14:ligatures w14:val="none"/>
-        </w:rPr>
-      </w:pPr>
-      <w:r>
-        <w:rPr>
-          <w:rFonts w:ascii="Times New Roman" w:eastAsia="Times New Roman" w:hAnsi="Times New Roman" w:cs="Times New Roman"/>
-          <w:kern w:val="0"/>
-          <w:lang w:eastAsia="en-GB"/>
-          <w14:ligatures w14:val="none"/>
-        </w:rPr>
-        <w:t>Category: Laptop</w:t>
-      </w:r>
-    </w:p>
-    <w:p>
-      <w:pPr>
-        <w:numPr>
-          <w:ilvl w:val="0"/>
-          <w:numId w:val="1"/>
-        </w:numPr>
-        <w:spacing w:before="100" w:beforeAutospacing="1" w:after="100" w:afterAutospacing="1"/>
-        <w:rPr>
-          <w:rFonts w:ascii="Times New Roman" w:eastAsia="Times New Roman" w:hAnsi="Times New Roman" w:cs="Times New Roman"/>
-          <w:kern w:val="0"/>
-          <w:lang w:eastAsia="en-GB"/>
-          <w14:ligatures w14:val="none"/>
-        </w:rPr>
-      </w:pPr>
-      <w:r>
-        <w:rPr>
-          <w:rFonts w:ascii="Times New Roman" w:eastAsia="Times New Roman" w:hAnsi="Times New Roman" w:cs="Times New Roman"/>
-          <w:kern w:val="0"/>
-          <w:lang w:eastAsia="en-GB"/>
-          <w14:ligatures w14:val="none"/>
-        </w:rPr>
-        <w:t>Brand: Dell</w:t>
-      </w:r>
-    </w:p>
-    <w:p>
-      <w:pPr>
-        <w:numPr>
-          <w:ilvl w:val="0"/>
-          <w:numId w:val="1"/>
-        </w:numPr>
-        <w:spacing w:before="100" w:beforeAutospacing="1" w:after="100" w:afterAutospacing="1"/>
-        <w:rPr>
-          <w:rFonts w:ascii="Times New Roman" w:eastAsia="Times New Roman" w:hAnsi="Times New Roman" w:cs="Times New Roman"/>
-          <w:kern w:val="0"/>
-          <w:lang w:eastAsia="en-GB"/>
-          <w14:ligatures w14:val="none"/>
-        </w:rPr>
-      </w:pPr>
-      <w:r>
-        <w:rPr>
-          <w:rFonts w:ascii="Times New Roman" w:eastAsia="Times New Roman" w:hAnsi="Times New Roman" w:cs="Times New Roman"/>
-          <w:kern w:val="0"/>
-          <w:lang w:eastAsia="en-GB"/>
-          <w14:ligatures w14:val="none"/>
-        </w:rPr>
-        <w:t>Form factor: Laptop</w:t>
-      </w:r>
-    </w:p>
-    <w:p>
-      <w:pPr>
-        <w:numPr>
-          <w:ilvl w:val="0"/>
-          <w:numId w:val="1"/>
-        </w:numPr>
-        <w:spacing w:before="100" w:beforeAutospacing="1" w:after="100" w:afterAutospacing="1"/>
-        <w:rPr>
-          <w:rFonts w:ascii="Times New Roman" w:eastAsia="Times New Roman" w:hAnsi="Times New Roman" w:cs="Times New Roman"/>
-          <w:kern w:val="0"/>
-          <w:lang w:eastAsia="en-GB"/>
-          <w14:ligatures w14:val="none"/>
-        </w:rPr>
-      </w:pPr>
-      <w:r>
-        <w:rPr>
-          <w:rFonts w:ascii="Times New Roman" w:eastAsia="Times New Roman" w:hAnsi="Times New Roman" w:cs="Times New Roman"/>
-          <w:kern w:val="0"/>
-          <w:lang w:eastAsia="en-GB"/>
-          <w14:ligatures w14:val="none"/>
-        </w:rPr>
-        <w:t>Screen size: 15.6 inch</w:t>
-      </w:r>
-    </w:p>
-    <w:p>
-      <w:pPr>
-        <w:numPr>
-          <w:ilvl w:val="0"/>
-          <w:numId w:val="1"/>
-        </w:numPr>
-        <w:spacing w:before="100" w:beforeAutospacing="1" w:after="100" w:afterAutospacing="1"/>
-        <w:rPr>
-          <w:rFonts w:ascii="Times New Roman" w:eastAsia="Times New Roman" w:hAnsi="Times New Roman" w:cs="Times New Roman"/>
-          <w:kern w:val="0"/>
-          <w:lang w:eastAsia="en-GB"/>
-          <w14:ligatures w14:val="none"/>
-        </w:rPr>
-      </w:pPr>
-      <w:r>
-        <w:rPr>
-          <w:rFonts w:ascii="Times New Roman" w:eastAsia="Times New Roman" w:hAnsi="Times New Roman" w:cs="Times New Roman"/>
-          <w:kern w:val="0"/>
-          <w:lang w:eastAsia="en-GB"/>
-          <w14:ligatures w14:val="none"/>
-        </w:rPr>
-        <w:t>Processor class: Intel Core i7</w:t>
-      </w:r>
-    </w:p>
-    <w:p>
-      <w:pPr>
-        <w:numPr>
-          <w:ilvl w:val="0"/>
-          <w:numId w:val="1"/>
-        </w:numPr>
-        <w:spacing w:before="100" w:beforeAutospacing="1" w:after="100" w:afterAutospacing="1"/>
-        <w:rPr>
-          <w:rFonts w:ascii="Times New Roman" w:eastAsia="Times New Roman" w:hAnsi="Times New Roman" w:cs="Times New Roman"/>
-          <w:kern w:val="0"/>
-          <w:lang w:eastAsia="en-GB"/>
-          <w14:ligatures w14:val="none"/>
-        </w:rPr>
-      </w:pPr>
-      <w:r>
-        <w:rPr>
-          <w:rFonts w:ascii="Times New Roman" w:eastAsia="Times New Roman" w:hAnsi="Times New Roman" w:cs="Times New Roman"/>
-          <w:kern w:val="0"/>
-          <w:lang w:eastAsia="en-GB"/>
-          <w14:ligatures w14:val="none"/>
-        </w:rPr>
-        <w:t>Memory: 16 GB RAM</w:t>
-      </w:r>
-    </w:p>
-    <w:p>
-      <w:pPr>
-        <w:numPr>
-          <w:ilvl w:val="0"/>
-          <w:numId w:val="1"/>
-        </w:numPr>
-        <w:spacing w:before="100" w:beforeAutospacing="1" w:after="100" w:afterAutospacing="1"/>
-        <w:rPr>
-          <w:rFonts w:ascii="Times New Roman" w:eastAsia="Times New Roman" w:hAnsi="Times New Roman" w:cs="Times New Roman"/>
-          <w:kern w:val="0"/>
-          <w:lang w:eastAsia="en-GB"/>
-          <w14:ligatures w14:val="none"/>
-        </w:rPr>
-      </w:pPr>
-      <w:r>
-        <w:rPr>
-          <w:rFonts w:ascii="Times New Roman" w:eastAsia="Times New Roman" w:hAnsi="Times New Roman" w:cs="Times New Roman"/>
-          <w:kern w:val="0"/>
-          <w:lang w:eastAsia="en-GB"/>
-          <w14:ligatures w14:val="none"/>
-        </w:rPr>
-        <w:t>Storage: 1 TB SSD</w:t>
-      </w:r>
-    </w:p>
-    <w:p>
-      <w:pPr>
-        <w:numPr>
-          <w:ilvl w:val="0"/>
-          <w:numId w:val="1"/>
-        </w:numPr>
-        <w:spacing w:before="100" w:beforeAutospacing="1" w:after="100" w:afterAutospacing="1"/>
-        <w:rPr>
-          <w:rFonts w:ascii="Times New Roman" w:eastAsia="Times New Roman" w:hAnsi="Times New Roman" w:cs="Times New Roman"/>
-          <w:kern w:val="0"/>
-          <w:lang w:eastAsia="en-GB"/>
-          <w14:ligatures w14:val="none"/>
-        </w:rPr>
-      </w:pPr>
-      <w:r>
-        <w:rPr>
-          <w:rFonts w:ascii="Times New Roman" w:eastAsia="Times New Roman" w:hAnsi="Times New Roman" w:cs="Times New Roman"/>
-          <w:kern w:val="0"/>
-          <w:lang w:eastAsia="en-GB"/>
-          <w14:ligatures w14:val="none"/>
-        </w:rPr>
-        <w:t>Weight class: Lightweight</w:t>
-      </w:r>
-    </w:p>
-    <w:p>
-      <w:pPr>
-        <w:numPr>
-          <w:ilvl w:val="0"/>
-          <w:numId w:val="1"/>
-        </w:numPr>
-        <w:spacing w:before="100" w:beforeAutospacing="1" w:after="100" w:afterAutospacing="1"/>
-        <w:rPr>
-          <w:rFonts w:ascii="Times New Roman" w:eastAsia="Times New Roman" w:hAnsi="Times New Roman" w:cs="Times New Roman"/>
-          <w:kern w:val="0"/>
-          <w:lang w:eastAsia="en-GB"/>
-          <w14:ligatures w14:val="none"/>
-        </w:rPr>
-      </w:pPr>
-      <w:r>
-        <w:rPr>
-          <w:rFonts w:ascii="Times New Roman" w:eastAsia="Times New Roman" w:hAnsi="Times New Roman" w:cs="Times New Roman"/>
-          <w:kern w:val="0"/>
-          <w:lang w:eastAsia="en-GB"/>
-          <w14:ligatures w14:val="none"/>
-        </w:rPr>
-        <w:t>Typical use cases: Developer workstation, productivity, premium portable</w:t>
-      </w:r>
-    </w:p>
-    <w:p>
-      <w:pPr>
-        <w:numPr>
-          <w:ilvl w:val="0"/>
-          <w:numId w:val="1"/>
-        </w:numPr>
-        <w:spacing w:before="100" w:beforeAutospacing="1" w:after="100" w:afterAutospacing="1"/>
-        <w:rPr>
-          <w:rFonts w:ascii="Times New Roman" w:eastAsia="Times New Roman" w:hAnsi="Times New Roman" w:cs="Times New Roman"/>
-          <w:kern w:val="0"/>
-          <w:lang w:eastAsia="en-GB"/>
-          <w14:ligatures w14:val="none"/>
-        </w:rPr>
-      </w:pPr>
-      <w:r>
-        <w:rPr>
-          <w:rFonts w:ascii="Times New Roman" w:eastAsia="Times New Roman" w:hAnsi="Times New Roman" w:cs="Times New Roman"/>
-          <w:kern w:val="0"/>
-          <w:lang w:eastAsia="en-GB"/>
-          <w14:ligatures w14:val="none"/>
-        </w:rPr>
-        <w:t>Key features: High-resolution display, Thunderbolt, USB-C, premium build</w:t>
-      </w:r>
-    </w:p>
-    <w:p>
-      <w:pPr>
-        <w:rPr>
-          <w:rFonts w:ascii="Times New Roman" w:eastAsia="Times New Roman" w:hAnsi="Times New Roman" w:cs="Times New Roman"/>
-          <w:kern w:val="0"/>
-          <w:lang w:eastAsia="en-GB"/>
-          <w14:ligatures w14:val="none"/>
-        </w:rPr>
-      </w:pPr>
-    </w:p>
-    <w:p>
-      <w:pPr>
-        <w:spacing w:before="100" w:beforeAutospacing="1" w:after="100" w:afterAutospacing="1"/>
-        <w:outlineLvl w:val="3"/>
-        <w:rPr>
-          <w:rFonts w:ascii="Times New Roman" w:eastAsia="Times New Roman" w:hAnsi="Times New Roman" w:cs="Times New Roman"/>
-          <w:b/>
-          <w:bCs/>
-          <w:kern w:val="0"/>
-          <w:lang w:eastAsia="en-GB"/>
-          <w14:ligatures w14:val="none"/>
-        </w:rPr>
-      </w:pPr>
-      <w:r>
-        <w:rPr>
-          <w:rFonts w:ascii="Times New Roman" w:eastAsia="Times New Roman" w:hAnsi="Times New Roman" w:cs="Times New Roman"/>
-          <w:b/>
-          <w:bCs/>
-          <w:kern w:val="0"/>
+          <w:numId w:val="6"/>
+        </w:numPr>
+        <w:spacing w:before="100" w:beforeAutospacing="1" w:after="100" w:afterAutospacing="1"/>
+        <w:rPr>
+          <w:rFonts w:ascii="Times New Roman" w:eastAsia="Times New Roman" w:hAnsi="Times New Roman" w:cs="Times New Roman"/>
+          <w:kern w:val="0"/>
+          <w:lang w:eastAsia="en-GB"/>
+          <w14:ligatures w14:val="none"/>
+        </w:rPr>
+      </w:pPr>
+      <w:r>
+        <w:rPr>
+          <w:rFonts w:ascii="Times New Roman" w:eastAsia="Times New Roman" w:hAnsi="Times New Roman" w:cs="Times New Roman"/>
+          <w:b/>
+          <w:bCs/>
+          <w:kern w:val="0"/>
+          <w:lang w:eastAsia="en-GB"/>
+          <w14:ligatures w14:val="none"/>
+        </w:rPr>
+        <w:t>SKU:</w:t>
+      </w:r>
+      <w:r>
+        <w:rPr>
+          <w:rFonts w:ascii="Times New Roman" w:eastAsia="Times New Roman" w:hAnsi="Times New Roman" w:cs="Times New Roman"/>
+          <w:kern w:val="0"/>
+          <w:lang w:eastAsia="en-GB"/>
+          <w14:ligatures w14:val="none"/>
+        </w:rPr>
+        <w:t xml:space="preserve"> LAPTOP-DELL-XPS-15</w:t>
+      </w:r>
+    </w:p>
+    <w:p>
+      <w:pPr>
+        <w:numPr>
+          <w:ilvl w:val="0"/>
+          <w:numId w:val="6"/>
+        </w:numPr>
+        <w:spacing w:before="100" w:beforeAutospacing="1" w:after="100" w:afterAutospacing="1"/>
+        <w:rPr>
+          <w:rFonts w:ascii="Times New Roman" w:eastAsia="Times New Roman" w:hAnsi="Times New Roman" w:cs="Times New Roman"/>
+          <w:kern w:val="0"/>
+          <w:lang w:eastAsia="en-GB"/>
+          <w14:ligatures w14:val="none"/>
+        </w:rPr>
+      </w:pPr>
+      <w:r>
+        <w:rPr>
+          <w:rFonts w:ascii="Times New Roman" w:eastAsia="Times New Roman" w:hAnsi="Times New Roman" w:cs="Times New Roman"/>
+          <w:b/>
+          <w:bCs/>
+          <w:kern w:val="0"/>
+          <w:lang w:eastAsia="en-GB"/>
+          <w14:ligatures w14:val="none"/>
+        </w:rPr>
+        <w:t>Category:</w:t>
+      </w:r>
+      <w:r>
+        <w:rPr>
+          <w:rFonts w:ascii="Times New Roman" w:eastAsia="Times New Roman" w:hAnsi="Times New Roman" w:cs="Times New Roman"/>
+          <w:kern w:val="0"/>
+          <w:lang w:eastAsia="en-GB"/>
+          <w14:ligatures w14:val="none"/>
+        </w:rPr>
+        <w:t xml:space="preserve"> Laptop</w:t>
+      </w:r>
+    </w:p>
+    <w:p>
+      <w:pPr>
+        <w:numPr>
+          <w:ilvl w:val="0"/>
+          <w:numId w:val="6"/>
+        </w:numPr>
+        <w:spacing w:before="100" w:beforeAutospacing="1" w:after="100" w:afterAutospacing="1"/>
+        <w:rPr>
+          <w:rFonts w:ascii="Times New Roman" w:eastAsia="Times New Roman" w:hAnsi="Times New Roman" w:cs="Times New Roman"/>
+          <w:kern w:val="0"/>
+          <w:lang w:eastAsia="en-GB"/>
+          <w14:ligatures w14:val="none"/>
+        </w:rPr>
+      </w:pPr>
+      <w:r>
+        <w:rPr>
+          <w:rFonts w:ascii="Times New Roman" w:eastAsia="Times New Roman" w:hAnsi="Times New Roman" w:cs="Times New Roman"/>
+          <w:b/>
+          <w:bCs/>
+          <w:kern w:val="0"/>
+          <w:lang w:eastAsia="en-GB"/>
+          <w14:ligatures w14:val="none"/>
+        </w:rPr>
+        <w:t>Brand:</w:t>
+      </w:r>
+      <w:r>
+        <w:rPr>
+          <w:rFonts w:ascii="Times New Roman" w:eastAsia="Times New Roman" w:hAnsi="Times New Roman" w:cs="Times New Roman"/>
+          <w:kern w:val="0"/>
+          <w:lang w:eastAsia="en-GB"/>
+          <w14:ligatures w14:val="none"/>
+        </w:rPr>
+        <w:t xml:space="preserve"> Dell</w:t>
+      </w:r>
+    </w:p>
+    <w:p>
+      <w:pPr>
+        <w:numPr>
+          <w:ilvl w:val="0"/>
+          <w:numId w:val="6"/>
+        </w:numPr>
+        <w:spacing w:before="100" w:beforeAutospacing="1" w:after="100" w:afterAutospacing="1"/>
+        <w:rPr>
+          <w:rFonts w:ascii="Times New Roman" w:eastAsia="Times New Roman" w:hAnsi="Times New Roman" w:cs="Times New Roman"/>
+          <w:kern w:val="0"/>
+          <w:lang w:eastAsia="en-GB"/>
+          <w14:ligatures w14:val="none"/>
+        </w:rPr>
+      </w:pPr>
+      <w:r>
+        <w:rPr>
+          <w:rFonts w:ascii="Times New Roman" w:eastAsia="Times New Roman" w:hAnsi="Times New Roman" w:cs="Times New Roman"/>
+          <w:b/>
+          <w:bCs/>
+          <w:kern w:val="0"/>
+          <w:lang w:eastAsia="en-GB"/>
+          <w14:ligatures w14:val="none"/>
+        </w:rPr>
+        <w:t>Form factor:</w:t>
+      </w:r>
+      <w:r>
+        <w:rPr>
+          <w:rFonts w:ascii="Times New Roman" w:eastAsia="Times New Roman" w:hAnsi="Times New Roman" w:cs="Times New Roman"/>
+          <w:kern w:val="0"/>
+          <w:lang w:eastAsia="en-GB"/>
+          <w14:ligatures w14:val="none"/>
+        </w:rPr>
+        <w:t xml:space="preserve"> Laptop</w:t>
+      </w:r>
+    </w:p>
+    <w:p>
+      <w:pPr>
+        <w:numPr>
+          <w:ilvl w:val="0"/>
+          <w:numId w:val="6"/>
+        </w:numPr>
+        <w:spacing w:before="100" w:beforeAutospacing="1" w:after="100" w:afterAutospacing="1"/>
+        <w:rPr>
+          <w:rFonts w:ascii="Times New Roman" w:eastAsia="Times New Roman" w:hAnsi="Times New Roman" w:cs="Times New Roman"/>
+          <w:kern w:val="0"/>
+          <w:lang w:eastAsia="en-GB"/>
+          <w14:ligatures w14:val="none"/>
+        </w:rPr>
+      </w:pPr>
+      <w:r>
+        <w:rPr>
+          <w:rFonts w:ascii="Times New Roman" w:eastAsia="Times New Roman" w:hAnsi="Times New Roman" w:cs="Times New Roman"/>
+          <w:b/>
+          <w:bCs/>
+          <w:kern w:val="0"/>
+          <w:lang w:eastAsia="en-GB"/>
+          <w14:ligatures w14:val="none"/>
+        </w:rPr>
+        <w:t>Screen size:</w:t>
+      </w:r>
+      <w:r>
+        <w:rPr>
+          <w:rFonts w:ascii="Times New Roman" w:eastAsia="Times New Roman" w:hAnsi="Times New Roman" w:cs="Times New Roman"/>
+          <w:kern w:val="0"/>
+          <w:lang w:eastAsia="en-GB"/>
+          <w14:ligatures w14:val="none"/>
+        </w:rPr>
+        <w:t xml:space="preserve"> 15.6 inch</w:t>
+      </w:r>
+    </w:p>
+    <w:p>
+      <w:pPr>
+        <w:numPr>
+          <w:ilvl w:val="0"/>
+          <w:numId w:val="6"/>
+        </w:numPr>
+        <w:spacing w:before="100" w:beforeAutospacing="1" w:after="100" w:afterAutospacing="1"/>
+        <w:rPr>
+          <w:rFonts w:ascii="Times New Roman" w:eastAsia="Times New Roman" w:hAnsi="Times New Roman" w:cs="Times New Roman"/>
+          <w:kern w:val="0"/>
+          <w:lang w:eastAsia="en-GB"/>
+          <w14:ligatures w14:val="none"/>
+        </w:rPr>
+      </w:pPr>
+      <w:r>
+        <w:rPr>
+          <w:rFonts w:ascii="Times New Roman" w:eastAsia="Times New Roman" w:hAnsi="Times New Roman" w:cs="Times New Roman"/>
+          <w:b/>
+          <w:bCs/>
+          <w:kern w:val="0"/>
+          <w:lang w:eastAsia="en-GB"/>
+          <w14:ligatures w14:val="none"/>
+        </w:rPr>
+        <w:t>Processor class:</w:t>
+      </w:r>
+      <w:r>
+        <w:rPr>
+          <w:rFonts w:ascii="Times New Roman" w:eastAsia="Times New Roman" w:hAnsi="Times New Roman" w:cs="Times New Roman"/>
+          <w:kern w:val="0"/>
+          <w:lang w:eastAsia="en-GB"/>
+          <w14:ligatures w14:val="none"/>
+        </w:rPr>
+        <w:t xml:space="preserve"> Intel Core i7</w:t>
+      </w:r>
+    </w:p>
+    <w:p>
+      <w:pPr>
+        <w:numPr>
+          <w:ilvl w:val="0"/>
+          <w:numId w:val="6"/>
+        </w:numPr>
+        <w:spacing w:before="100" w:beforeAutospacing="1" w:after="100" w:afterAutospacing="1"/>
+        <w:rPr>
+          <w:rFonts w:ascii="Times New Roman" w:eastAsia="Times New Roman" w:hAnsi="Times New Roman" w:cs="Times New Roman"/>
+          <w:kern w:val="0"/>
+          <w:lang w:eastAsia="en-GB"/>
+          <w14:ligatures w14:val="none"/>
+        </w:rPr>
+      </w:pPr>
+      <w:r>
+        <w:rPr>
+          <w:rFonts w:ascii="Times New Roman" w:eastAsia="Times New Roman" w:hAnsi="Times New Roman" w:cs="Times New Roman"/>
+          <w:b/>
+          <w:bCs/>
+          <w:kern w:val="0"/>
+          <w:lang w:eastAsia="en-GB"/>
+          <w14:ligatures w14:val="none"/>
+        </w:rPr>
+        <w:t>Memory:</w:t>
+      </w:r>
+      <w:r>
+        <w:rPr>
+          <w:rFonts w:ascii="Times New Roman" w:eastAsia="Times New Roman" w:hAnsi="Times New Roman" w:cs="Times New Roman"/>
+          <w:kern w:val="0"/>
+          <w:lang w:eastAsia="en-GB"/>
+          <w14:ligatures w14:val="none"/>
+        </w:rPr>
+        <w:t xml:space="preserve"> 16 GB RAM</w:t>
+      </w:r>
+    </w:p>
+    <w:p>
+      <w:pPr>
+        <w:numPr>
+          <w:ilvl w:val="0"/>
+          <w:numId w:val="6"/>
+        </w:numPr>
+        <w:spacing w:before="100" w:beforeAutospacing="1" w:after="100" w:afterAutospacing="1"/>
+        <w:rPr>
+          <w:rFonts w:ascii="Times New Roman" w:eastAsia="Times New Roman" w:hAnsi="Times New Roman" w:cs="Times New Roman"/>
+          <w:kern w:val="0"/>
+          <w:lang w:eastAsia="en-GB"/>
+          <w14:ligatures w14:val="none"/>
+        </w:rPr>
+      </w:pPr>
+      <w:r>
+        <w:rPr>
+          <w:rFonts w:ascii="Times New Roman" w:eastAsia="Times New Roman" w:hAnsi="Times New Roman" w:cs="Times New Roman"/>
+          <w:b/>
+          <w:bCs/>
+          <w:kern w:val="0"/>
+          <w:lang w:eastAsia="en-GB"/>
+          <w14:ligatures w14:val="none"/>
+        </w:rPr>
+        <w:t>Storage:</w:t>
+      </w:r>
+      <w:r>
+        <w:rPr>
+          <w:rFonts w:ascii="Times New Roman" w:eastAsia="Times New Roman" w:hAnsi="Times New Roman" w:cs="Times New Roman"/>
+          <w:kern w:val="0"/>
+          <w:lang w:eastAsia="en-GB"/>
+          <w14:ligatures w14:val="none"/>
+        </w:rPr>
+        <w:t xml:space="preserve"> 1 TB SSD</w:t>
+      </w:r>
+    </w:p>
+    <w:p>
+      <w:pPr>
+        <w:numPr>
+          <w:ilvl w:val="0"/>
+          <w:numId w:val="6"/>
+        </w:numPr>
+        <w:spacing w:before="100" w:beforeAutospacing="1" w:after="100" w:afterAutospacing="1"/>
+        <w:rPr>
+          <w:rFonts w:ascii="Times New Roman" w:eastAsia="Times New Roman" w:hAnsi="Times New Roman" w:cs="Times New Roman"/>
+          <w:kern w:val="0"/>
+          <w:lang w:eastAsia="en-GB"/>
+          <w14:ligatures w14:val="none"/>
+        </w:rPr>
+      </w:pPr>
+      <w:r>
+        <w:rPr>
+          <w:rFonts w:ascii="Times New Roman" w:eastAsia="Times New Roman" w:hAnsi="Times New Roman" w:cs="Times New Roman"/>
+          <w:b/>
+          <w:bCs/>
+          <w:kern w:val="0"/>
+          <w:lang w:eastAsia="en-GB"/>
+          <w14:ligatures w14:val="none"/>
+        </w:rPr>
+        <w:t>Weight class:</w:t>
+      </w:r>
+      <w:r>
+        <w:rPr>
+          <w:rFonts w:ascii="Times New Roman" w:eastAsia="Times New Roman" w:hAnsi="Times New Roman" w:cs="Times New Roman"/>
+          <w:kern w:val="0"/>
+          <w:lang w:eastAsia="en-GB"/>
+          <w14:ligatures w14:val="none"/>
+        </w:rPr>
+        <w:t xml:space="preserve"> Lightweight</w:t>
+      </w:r>
+    </w:p>
+    <w:p>
+      <w:pPr>
+        <w:numPr>
+          <w:ilvl w:val="0"/>
+          <w:numId w:val="6"/>
+        </w:numPr>
+        <w:spacing w:before="100" w:beforeAutospacing="1" w:after="100" w:afterAutospacing="1"/>
+        <w:rPr>
+          <w:rFonts w:ascii="Times New Roman" w:eastAsia="Times New Roman" w:hAnsi="Times New Roman" w:cs="Times New Roman"/>
+          <w:kern w:val="0"/>
+          <w:lang w:eastAsia="en-GB"/>
+          <w14:ligatures w14:val="none"/>
+        </w:rPr>
+      </w:pPr>
+      <w:r>
+        <w:rPr>
+          <w:rFonts w:ascii="Times New Roman" w:eastAsia="Times New Roman" w:hAnsi="Times New Roman" w:cs="Times New Roman"/>
+          <w:b/>
+          <w:bCs/>
+          <w:kern w:val="0"/>
+          <w:lang w:eastAsia="en-GB"/>
+          <w14:ligatures w14:val="none"/>
+        </w:rPr>
+        <w:t>Typical use cases:</w:t>
+      </w:r>
+      <w:r>
+        <w:rPr>
+          <w:rFonts w:ascii="Times New Roman" w:eastAsia="Times New Roman" w:hAnsi="Times New Roman" w:cs="Times New Roman"/>
+          <w:kern w:val="0"/>
+          <w:lang w:eastAsia="en-GB"/>
+          <w14:ligatures w14:val="none"/>
+        </w:rPr>
+        <w:t xml:space="preserve"> Developer workstation, productivity, premium portable</w:t>
+      </w:r>
+    </w:p>
+    <w:p>
+      <w:pPr>
+        <w:numPr>
+          <w:ilvl w:val="0"/>
+          <w:numId w:val="6"/>
+        </w:numPr>
+        <w:spacing w:before="100" w:beforeAutospacing="1" w:after="100" w:afterAutospacing="1"/>
+        <w:rPr>
+          <w:rFonts w:ascii="Times New Roman" w:eastAsia="Times New Roman" w:hAnsi="Times New Roman" w:cs="Times New Roman"/>
+          <w:kern w:val="0"/>
+          <w:lang w:eastAsia="en-GB"/>
+          <w14:ligatures w14:val="none"/>
+        </w:rPr>
+      </w:pPr>
+      <w:r>
+        <w:rPr>
+          <w:rFonts w:ascii="Times New Roman" w:eastAsia="Times New Roman" w:hAnsi="Times New Roman" w:cs="Times New Roman"/>
+          <w:b/>
+          <w:bCs/>
+          <w:kern w:val="0"/>
+          <w:lang w:eastAsia="en-GB"/>
+          <w14:ligatures w14:val="none"/>
+        </w:rPr>
+        <w:t>Key features:</w:t>
+      </w:r>
+      <w:r>
+        <w:rPr>
+          <w:rFonts w:ascii="Times New Roman" w:eastAsia="Times New Roman" w:hAnsi="Times New Roman" w:cs="Times New Roman"/>
+          <w:kern w:val="0"/>
+          <w:lang w:eastAsia="en-GB"/>
+          <w14:ligatures w14:val="none"/>
+        </w:rPr>
+        <w:t xml:space="preserve"> High-resolution display, Thunderbolt, USB-C, premium build</w:t>
+      </w:r>
+    </w:p>
+    <w:p>
+      <w:pPr>
+        <w:rPr>
+          <w:rFonts w:ascii="Times New Roman" w:eastAsia="Times New Roman" w:hAnsi="Times New Roman" w:cs="Times New Roman"/>
+          <w:kern w:val="0"/>
+          <w:lang w:eastAsia="en-GB"/>
+          <w14:ligatures w14:val="none"/>
+        </w:rPr>
+      </w:pPr>
+    </w:p>
+    <w:p>
+      <w:pPr>
+        <w:spacing w:before="100" w:beforeAutospacing="1" w:after="100" w:afterAutospacing="1"/>
+        <w:outlineLvl w:val="2"/>
+        <w:rPr>
+          <w:rFonts w:ascii="Times New Roman" w:eastAsia="Times New Roman" w:hAnsi="Times New Roman" w:cs="Times New Roman"/>
+          <w:b/>
+          <w:bCs/>
+          <w:kern w:val="0"/>
+          <w:sz w:val="27"/>
+          <w:szCs w:val="27"/>
+          <w:lang w:eastAsia="en-GB"/>
+          <w14:ligatures w14:val="none"/>
+        </w:rPr>
+      </w:pPr>
+      <w:r>
+        <w:rPr>
+          <w:rFonts w:ascii="Times New Roman" w:eastAsia="Times New Roman" w:hAnsi="Times New Roman" w:cs="Times New Roman"/>
+          <w:b/>
+          <w:bCs/>
+          <w:kern w:val="0"/>
+          <w:sz w:val="27"/>
+          <w:szCs w:val="27"/>
           <w:lang w:eastAsia="en-GB"/>
           <w14:ligatures w14:val="none"/>
         </w:rPr>
@@ -330,120 +459,175 @@
       <w:pPr>
         <w:numPr>
           <w:ilvl w:val="0"/>
-          <w:numId w:val="2"/>
-        </w:numPr>
-        <w:spacing w:before="100" w:beforeAutospacing="1" w:after="100" w:afterAutospacing="1"/>
-        <w:rPr>
-          <w:rFonts w:ascii="Times New Roman" w:eastAsia="Times New Roman" w:hAnsi="Times New Roman" w:cs="Times New Roman"/>
-          <w:kern w:val="0"/>
-          <w:lang w:eastAsia="en-GB"/>
-          <w14:ligatures w14:val="none"/>
-        </w:rPr>
-      </w:pPr>
-      <w:r>
-        <w:rPr>
-          <w:rFonts w:ascii="Times New Roman" w:eastAsia="Times New Roman" w:hAnsi="Times New Roman" w:cs="Times New Roman"/>
-          <w:kern w:val="0"/>
-          <w:lang w:eastAsia="en-GB"/>
-          <w14:ligatures w14:val="none"/>
-        </w:rPr>
-        <w:t>SKU: HP-SPECTRE-X360</w:t>
-      </w:r>
-    </w:p>
-    <w:p>
-      <w:pPr>
-        <w:numPr>
-          <w:ilvl w:val="0"/>
-          <w:numId w:val="2"/>
-        </w:numPr>
-        <w:spacing w:before="100" w:beforeAutospacing="1" w:after="100" w:afterAutospacing="1"/>
-        <w:rPr>
-          <w:rFonts w:ascii="Times New Roman" w:eastAsia="Times New Roman" w:hAnsi="Times New Roman" w:cs="Times New Roman"/>
-          <w:kern w:val="0"/>
-          <w:lang w:eastAsia="en-GB"/>
-          <w14:ligatures w14:val="none"/>
-        </w:rPr>
-      </w:pPr>
-      <w:r>
-        <w:rPr>
-          <w:rFonts w:ascii="Times New Roman" w:eastAsia="Times New Roman" w:hAnsi="Times New Roman" w:cs="Times New Roman"/>
-          <w:kern w:val="0"/>
-          <w:lang w:eastAsia="en-GB"/>
-          <w14:ligatures w14:val="none"/>
-        </w:rPr>
-        <w:t>Category: Laptop</w:t>
-      </w:r>
-    </w:p>
-    <w:p>
-      <w:pPr>
-        <w:numPr>
-          <w:ilvl w:val="0"/>
-          <w:numId w:val="2"/>
-        </w:numPr>
-        <w:spacing w:before="100" w:beforeAutospacing="1" w:after="100" w:afterAutospacing="1"/>
-        <w:rPr>
-          <w:rFonts w:ascii="Times New Roman" w:eastAsia="Times New Roman" w:hAnsi="Times New Roman" w:cs="Times New Roman"/>
-          <w:kern w:val="0"/>
-          <w:lang w:eastAsia="en-GB"/>
-          <w14:ligatures w14:val="none"/>
-        </w:rPr>
-      </w:pPr>
-      <w:r>
-        <w:rPr>
-          <w:rFonts w:ascii="Times New Roman" w:eastAsia="Times New Roman" w:hAnsi="Times New Roman" w:cs="Times New Roman"/>
-          <w:kern w:val="0"/>
-          <w:lang w:eastAsia="en-GB"/>
-          <w14:ligatures w14:val="none"/>
-        </w:rPr>
-        <w:t>Brand: HP</w:t>
-      </w:r>
-    </w:p>
-    <w:p>
-      <w:pPr>
-        <w:numPr>
-          <w:ilvl w:val="0"/>
-          <w:numId w:val="2"/>
-        </w:numPr>
-        <w:spacing w:before="100" w:beforeAutospacing="1" w:after="100" w:afterAutospacing="1"/>
-        <w:rPr>
-          <w:rFonts w:ascii="Times New Roman" w:eastAsia="Times New Roman" w:hAnsi="Times New Roman" w:cs="Times New Roman"/>
-          <w:kern w:val="0"/>
-          <w:lang w:eastAsia="en-GB"/>
-          <w14:ligatures w14:val="none"/>
-        </w:rPr>
-      </w:pPr>
-      <w:r>
-        <w:rPr>
-          <w:rFonts w:ascii="Times New Roman" w:eastAsia="Times New Roman" w:hAnsi="Times New Roman" w:cs="Times New Roman"/>
-          <w:kern w:val="0"/>
-          <w:lang w:eastAsia="en-GB"/>
-          <w14:ligatures w14:val="none"/>
-        </w:rPr>
-        <w:t>Form factor: Convertible (2-in-1)</w:t>
-      </w:r>
-    </w:p>
-    <w:p>
-      <w:pPr>
-        <w:numPr>
-          <w:ilvl w:val="0"/>
-          <w:numId w:val="2"/>
-        </w:numPr>
-        <w:spacing w:before="100" w:beforeAutospacing="1" w:after="100" w:afterAutospacing="1"/>
-        <w:rPr>
-          <w:rFonts w:ascii="Times New Roman" w:eastAsia="Times New Roman" w:hAnsi="Times New Roman" w:cs="Times New Roman"/>
-          <w:kern w:val="0"/>
-          <w:lang w:eastAsia="en-GB"/>
-          <w14:ligatures w14:val="none"/>
-        </w:rPr>
-      </w:pPr>
-      <w:r>
-        <w:rPr>
-          <w:rFonts w:ascii="Times New Roman" w:eastAsia="Times New Roman" w:hAnsi="Times New Roman" w:cs="Times New Roman"/>
-          <w:kern w:val="0"/>
-          <w:lang w:eastAsia="en-GB"/>
-          <w14:ligatures w14:val="none"/>
-        </w:rPr>
-        <w:t xml:space="preserve">Screen size: </w:t>
+          <w:numId w:val="7"/>
+        </w:numPr>
+        <w:spacing w:before="100" w:beforeAutospacing="1" w:after="100" w:afterAutospacing="1"/>
+        <w:rPr>
+          <w:rFonts w:ascii="Times New Roman" w:eastAsia="Times New Roman" w:hAnsi="Times New Roman" w:cs="Times New Roman"/>
+          <w:kern w:val="0"/>
+          <w:lang w:eastAsia="en-GB"/>
+          <w14:ligatures w14:val="none"/>
+        </w:rPr>
+      </w:pPr>
+      <w:r>
+        <w:rPr>
+          <w:rFonts w:ascii="Times New Roman" w:eastAsia="Times New Roman" w:hAnsi="Times New Roman" w:cs="Times New Roman"/>
+          <w:b/>
+          <w:bCs/>
+          <w:kern w:val="0"/>
+          <w:lang w:eastAsia="en-GB"/>
+          <w14:ligatures w14:val="none"/>
+        </w:rPr>
+        <w:t>SKU:</w:t>
+      </w:r>
+      <w:r>
+        <w:rPr>
+          <w:rFonts w:ascii="Times New Roman" w:eastAsia="Times New Roman" w:hAnsi="Times New Roman" w:cs="Times New Roman"/>
+          <w:kern w:val="0"/>
+          <w:lang w:eastAsia="en-GB"/>
+          <w14:ligatures w14:val="none"/>
+        </w:rPr>
+        <w:t xml:space="preserve"> LAPTOP-HP-SPECTRE-X360</w:t>
+      </w:r>
+    </w:p>
+    <w:p>
+      <w:pPr>
+        <w:numPr>
+          <w:ilvl w:val="0"/>
+          <w:numId w:val="7"/>
+        </w:numPr>
+        <w:spacing w:before="100" w:beforeAutospacing="1" w:after="100" w:afterAutospacing="1"/>
+        <w:rPr>
+          <w:rFonts w:ascii="Times New Roman" w:eastAsia="Times New Roman" w:hAnsi="Times New Roman" w:cs="Times New Roman"/>
+          <w:kern w:val="0"/>
+          <w:lang w:eastAsia="en-GB"/>
+          <w14:ligatures w14:val="none"/>
+        </w:rPr>
+      </w:pPr>
+      <w:r>
+        <w:rPr>
+          <w:rFonts w:ascii="Times New Roman" w:eastAsia="Times New Roman" w:hAnsi="Times New Roman" w:cs="Times New Roman"/>
+          <w:b/>
+          <w:bCs/>
+          <w:kern w:val="0"/>
+          <w:lang w:eastAsia="en-GB"/>
+          <w14:ligatures w14:val="none"/>
+        </w:rPr>
+        <w:t>Category:</w:t>
+      </w:r>
+      <w:r>
+        <w:rPr>
+          <w:rFonts w:ascii="Times New Roman" w:eastAsia="Times New Roman" w:hAnsi="Times New Roman" w:cs="Times New Roman"/>
+          <w:kern w:val="0"/>
+          <w:lang w:eastAsia="en-GB"/>
+          <w14:ligatures w14:val="none"/>
+        </w:rPr>
+        <w:t xml:space="preserve"> Laptop</w:t>
+      </w:r>
+    </w:p>
+    <w:p>
+      <w:pPr>
+        <w:numPr>
+          <w:ilvl w:val="0"/>
+          <w:numId w:val="7"/>
+        </w:numPr>
+        <w:spacing w:before="100" w:beforeAutospacing="1" w:after="100" w:afterAutospacing="1"/>
+        <w:rPr>
+          <w:rFonts w:ascii="Times New Roman" w:eastAsia="Times New Roman" w:hAnsi="Times New Roman" w:cs="Times New Roman"/>
+          <w:kern w:val="0"/>
+          <w:lang w:eastAsia="en-GB"/>
+          <w14:ligatures w14:val="none"/>
+        </w:rPr>
+      </w:pPr>
+      <w:r>
+        <w:rPr>
+          <w:rFonts w:ascii="Times New Roman" w:eastAsia="Times New Roman" w:hAnsi="Times New Roman" w:cs="Times New Roman"/>
+          <w:b/>
+          <w:bCs/>
+          <w:kern w:val="0"/>
+          <w:lang w:eastAsia="en-GB"/>
+          <w14:ligatures w14:val="none"/>
+        </w:rPr>
+        <w:t>Brand:</w:t>
+      </w:r>
+      <w:r>
+        <w:rPr>
+          <w:rFonts w:ascii="Times New Roman" w:eastAsia="Times New Roman" w:hAnsi="Times New Roman" w:cs="Times New Roman"/>
+          <w:kern w:val="0"/>
+          <w:lang w:eastAsia="en-GB"/>
+          <w14:ligatures w14:val="none"/>
+        </w:rPr>
+        <w:t xml:space="preserve"> HP</w:t>
+      </w:r>
+    </w:p>
+    <w:p>
+      <w:pPr>
+        <w:numPr>
+          <w:ilvl w:val="0"/>
+          <w:numId w:val="7"/>
+        </w:numPr>
+        <w:spacing w:before="100" w:beforeAutospacing="1" w:after="100" w:afterAutospacing="1"/>
+        <w:rPr>
+          <w:rFonts w:ascii="Times New Roman" w:eastAsia="Times New Roman" w:hAnsi="Times New Roman" w:cs="Times New Roman"/>
+          <w:kern w:val="0"/>
+          <w:lang w:eastAsia="en-GB"/>
+          <w14:ligatures w14:val="none"/>
+        </w:rPr>
+      </w:pPr>
+      <w:r>
+        <w:rPr>
+          <w:rFonts w:ascii="Times New Roman" w:eastAsia="Times New Roman" w:hAnsi="Times New Roman" w:cs="Times New Roman"/>
+          <w:b/>
+          <w:bCs/>
+          <w:kern w:val="0"/>
+          <w:lang w:eastAsia="en-GB"/>
+          <w14:ligatures w14:val="none"/>
+        </w:rPr>
+        <w:t>Form factor:</w:t>
+      </w:r>
+      <w:r>
+        <w:rPr>
+          <w:rFonts w:ascii="Times New Roman" w:eastAsia="Times New Roman" w:hAnsi="Times New Roman" w:cs="Times New Roman"/>
+          <w:kern w:val="0"/>
+          <w:lang w:eastAsia="en-GB"/>
+          <w14:ligatures w14:val="none"/>
+        </w:rPr>
+        <w:t xml:space="preserve"> Convertible (2-in-1)</w:t>
+      </w:r>
+    </w:p>
+    <w:p>
+      <w:pPr>
+        <w:numPr>
+          <w:ilvl w:val="0"/>
+          <w:numId w:val="7"/>
+        </w:numPr>
+        <w:spacing w:before="100" w:beforeAutospacing="1" w:after="100" w:afterAutospacing="1"/>
+        <w:rPr>
+          <w:rFonts w:ascii="Times New Roman" w:eastAsia="Times New Roman" w:hAnsi="Times New Roman" w:cs="Times New Roman"/>
+          <w:kern w:val="0"/>
+          <w:lang w:eastAsia="en-GB"/>
+          <w14:ligatures w14:val="none"/>
+        </w:rPr>
+      </w:pPr>
+      <w:r>
+        <w:rPr>
+          <w:rFonts w:ascii="Times New Roman" w:eastAsia="Times New Roman" w:hAnsi="Times New Roman" w:cs="Times New Roman"/>
+          <w:b/>
+          <w:bCs/>
+          <w:kern w:val="0"/>
+          <w:lang w:eastAsia="en-GB"/>
+          <w14:ligatures w14:val="none"/>
+        </w:rPr>
+        <w:t>Screen size:</w:t>
+      </w:r>
+      <w:r>
+        <w:rPr>
+          <w:rFonts w:ascii="Times New Roman" w:eastAsia="Times New Roman" w:hAnsi="Times New Roman" w:cs="Times New Roman"/>
+          <w:kern w:val="0"/>
+          <w:lang w:eastAsia="en-GB"/>
+          <w14:ligatures w14:val="none"/>
+        </w:rPr>
+        <w:t xml:space="preserve"> </w:t>
       </w:r>
       <w:proofErr w:type="gramStart"/>
       <w:r>
@@ -470,586 +654,1502 @@
       <w:pPr>
         <w:numPr>
           <w:ilvl w:val="0"/>
-          <w:numId w:val="2"/>
-        </w:numPr>
-        <w:spacing w:before="100" w:beforeAutospacing="1" w:after="100" w:afterAutospacing="1"/>
-        <w:rPr>
-          <w:rFonts w:ascii="Times New Roman" w:eastAsia="Times New Roman" w:hAnsi="Times New Roman" w:cs="Times New Roman"/>
-          <w:kern w:val="0"/>
-          <w:lang w:eastAsia="en-GB"/>
-          <w14:ligatures w14:val="none"/>
-        </w:rPr>
-      </w:pPr>
-      <w:r>
-        <w:rPr>
-          <w:rFonts w:ascii="Times New Roman" w:eastAsia="Times New Roman" w:hAnsi="Times New Roman" w:cs="Times New Roman"/>
-          <w:kern w:val="0"/>
-          <w:lang w:eastAsia="en-GB"/>
-          <w14:ligatures w14:val="none"/>
-        </w:rPr>
-        <w:t>Processor class: Intel Core i7</w:t>
-      </w:r>
-    </w:p>
-    <w:p>
-      <w:pPr>
-        <w:numPr>
-          <w:ilvl w:val="0"/>
-          <w:numId w:val="2"/>
-        </w:numPr>
-        <w:spacing w:before="100" w:beforeAutospacing="1" w:after="100" w:afterAutospacing="1"/>
-        <w:rPr>
-          <w:rFonts w:ascii="Times New Roman" w:eastAsia="Times New Roman" w:hAnsi="Times New Roman" w:cs="Times New Roman"/>
-          <w:kern w:val="0"/>
-          <w:lang w:eastAsia="en-GB"/>
-          <w14:ligatures w14:val="none"/>
-        </w:rPr>
-      </w:pPr>
-      <w:r>
-        <w:rPr>
-          <w:rFonts w:ascii="Times New Roman" w:eastAsia="Times New Roman" w:hAnsi="Times New Roman" w:cs="Times New Roman"/>
-          <w:kern w:val="0"/>
-          <w:lang w:eastAsia="en-GB"/>
-          <w14:ligatures w14:val="none"/>
-        </w:rPr>
-        <w:t>Memory: 16 GB RAM</w:t>
-      </w:r>
-    </w:p>
-    <w:p>
-      <w:pPr>
-        <w:numPr>
-          <w:ilvl w:val="0"/>
-          <w:numId w:val="2"/>
-        </w:numPr>
-        <w:spacing w:before="100" w:beforeAutospacing="1" w:after="100" w:afterAutospacing="1"/>
-        <w:rPr>
-          <w:rFonts w:ascii="Times New Roman" w:eastAsia="Times New Roman" w:hAnsi="Times New Roman" w:cs="Times New Roman"/>
-          <w:kern w:val="0"/>
-          <w:lang w:eastAsia="en-GB"/>
-          <w14:ligatures w14:val="none"/>
-        </w:rPr>
-      </w:pPr>
-      <w:r>
-        <w:rPr>
-          <w:rFonts w:ascii="Times New Roman" w:eastAsia="Times New Roman" w:hAnsi="Times New Roman" w:cs="Times New Roman"/>
-          <w:kern w:val="0"/>
-          <w:lang w:eastAsia="en-GB"/>
-          <w14:ligatures w14:val="none"/>
-        </w:rPr>
-        <w:t>Storage: 1 TB SSD</w:t>
-      </w:r>
-    </w:p>
-    <w:p>
-      <w:pPr>
-        <w:numPr>
-          <w:ilvl w:val="0"/>
-          <w:numId w:val="2"/>
-        </w:numPr>
-        <w:spacing w:before="100" w:beforeAutospacing="1" w:after="100" w:afterAutospacing="1"/>
-        <w:rPr>
-          <w:rFonts w:ascii="Times New Roman" w:eastAsia="Times New Roman" w:hAnsi="Times New Roman" w:cs="Times New Roman"/>
-          <w:kern w:val="0"/>
-          <w:lang w:eastAsia="en-GB"/>
-          <w14:ligatures w14:val="none"/>
-        </w:rPr>
-      </w:pPr>
-      <w:r>
-        <w:rPr>
-          <w:rFonts w:ascii="Times New Roman" w:eastAsia="Times New Roman" w:hAnsi="Times New Roman" w:cs="Times New Roman"/>
-          <w:kern w:val="0"/>
-          <w:lang w:eastAsia="en-GB"/>
-          <w14:ligatures w14:val="none"/>
-        </w:rPr>
-        <w:t>Weight class: Lightweight</w:t>
-      </w:r>
-    </w:p>
-    <w:p>
-      <w:pPr>
-        <w:numPr>
-          <w:ilvl w:val="0"/>
-          <w:numId w:val="2"/>
-        </w:numPr>
-        <w:spacing w:before="100" w:beforeAutospacing="1" w:after="100" w:afterAutospacing="1"/>
-        <w:rPr>
-          <w:rFonts w:ascii="Times New Roman" w:eastAsia="Times New Roman" w:hAnsi="Times New Roman" w:cs="Times New Roman"/>
-          <w:kern w:val="0"/>
-          <w:lang w:eastAsia="en-GB"/>
-          <w14:ligatures w14:val="none"/>
-        </w:rPr>
-      </w:pPr>
-      <w:r>
-        <w:rPr>
-          <w:rFonts w:ascii="Times New Roman" w:eastAsia="Times New Roman" w:hAnsi="Times New Roman" w:cs="Times New Roman"/>
-          <w:kern w:val="0"/>
-          <w:lang w:eastAsia="en-GB"/>
-          <w14:ligatures w14:val="none"/>
-        </w:rPr>
-        <w:t>Typical use cases: Productivity, premium portable, flexible form factor</w:t>
-      </w:r>
-    </w:p>
-    <w:p>
-      <w:pPr>
-        <w:numPr>
-          <w:ilvl w:val="0"/>
-          <w:numId w:val="2"/>
-        </w:numPr>
-        <w:spacing w:before="100" w:beforeAutospacing="1" w:after="100" w:afterAutospacing="1"/>
-        <w:rPr>
-          <w:rFonts w:ascii="Times New Roman" w:eastAsia="Times New Roman" w:hAnsi="Times New Roman" w:cs="Times New Roman"/>
-          <w:kern w:val="0"/>
-          <w:lang w:eastAsia="en-GB"/>
-          <w14:ligatures w14:val="none"/>
-        </w:rPr>
-      </w:pPr>
-      <w:r>
-        <w:rPr>
-          <w:rFonts w:ascii="Times New Roman" w:eastAsia="Times New Roman" w:hAnsi="Times New Roman" w:cs="Times New Roman"/>
-          <w:kern w:val="0"/>
-          <w:lang w:eastAsia="en-GB"/>
-          <w14:ligatures w14:val="none"/>
-        </w:rPr>
-        <w:t>Key features: Touchscreen, USB-C, premium build</w:t>
-      </w:r>
-    </w:p>
-    <w:p/>
-    <w:p/>
-    <w:p>
-      <w:pPr>
-        <w:pStyle w:val="NormalWeb"/>
-      </w:pPr>
-      <w:r>
-        <w:rPr>
-          <w:rStyle w:val="Strong"/>
-          <w:rFonts w:eastAsiaTheme="majorEastAsia"/>
+          <w:numId w:val="7"/>
+        </w:numPr>
+        <w:spacing w:before="100" w:beforeAutospacing="1" w:after="100" w:afterAutospacing="1"/>
+        <w:rPr>
+          <w:rFonts w:ascii="Times New Roman" w:eastAsia="Times New Roman" w:hAnsi="Times New Roman" w:cs="Times New Roman"/>
+          <w:kern w:val="0"/>
+          <w:lang w:eastAsia="en-GB"/>
+          <w14:ligatures w14:val="none"/>
+        </w:rPr>
+      </w:pPr>
+      <w:r>
+        <w:rPr>
+          <w:rFonts w:ascii="Times New Roman" w:eastAsia="Times New Roman" w:hAnsi="Times New Roman" w:cs="Times New Roman"/>
+          <w:b/>
+          <w:bCs/>
+          <w:kern w:val="0"/>
+          <w:lang w:eastAsia="en-GB"/>
+          <w14:ligatures w14:val="none"/>
+        </w:rPr>
+        <w:t>Processor class:</w:t>
+      </w:r>
+      <w:r>
+        <w:rPr>
+          <w:rFonts w:ascii="Times New Roman" w:eastAsia="Times New Roman" w:hAnsi="Times New Roman" w:cs="Times New Roman"/>
+          <w:kern w:val="0"/>
+          <w:lang w:eastAsia="en-GB"/>
+          <w14:ligatures w14:val="none"/>
+        </w:rPr>
+        <w:t xml:space="preserve"> Intel Core i7</w:t>
+      </w:r>
+    </w:p>
+    <w:p>
+      <w:pPr>
+        <w:numPr>
+          <w:ilvl w:val="0"/>
+          <w:numId w:val="7"/>
+        </w:numPr>
+        <w:spacing w:before="100" w:beforeAutospacing="1" w:after="100" w:afterAutospacing="1"/>
+        <w:rPr>
+          <w:rFonts w:ascii="Times New Roman" w:eastAsia="Times New Roman" w:hAnsi="Times New Roman" w:cs="Times New Roman"/>
+          <w:kern w:val="0"/>
+          <w:lang w:eastAsia="en-GB"/>
+          <w14:ligatures w14:val="none"/>
+        </w:rPr>
+      </w:pPr>
+      <w:r>
+        <w:rPr>
+          <w:rFonts w:ascii="Times New Roman" w:eastAsia="Times New Roman" w:hAnsi="Times New Roman" w:cs="Times New Roman"/>
+          <w:b/>
+          <w:bCs/>
+          <w:kern w:val="0"/>
+          <w:lang w:eastAsia="en-GB"/>
+          <w14:ligatures w14:val="none"/>
+        </w:rPr>
+        <w:t>Memory:</w:t>
+      </w:r>
+      <w:r>
+        <w:rPr>
+          <w:rFonts w:ascii="Times New Roman" w:eastAsia="Times New Roman" w:hAnsi="Times New Roman" w:cs="Times New Roman"/>
+          <w:kern w:val="0"/>
+          <w:lang w:eastAsia="en-GB"/>
+          <w14:ligatures w14:val="none"/>
+        </w:rPr>
+        <w:t xml:space="preserve"> 16 GB RAM</w:t>
+      </w:r>
+    </w:p>
+    <w:p>
+      <w:pPr>
+        <w:numPr>
+          <w:ilvl w:val="0"/>
+          <w:numId w:val="7"/>
+        </w:numPr>
+        <w:spacing w:before="100" w:beforeAutospacing="1" w:after="100" w:afterAutospacing="1"/>
+        <w:rPr>
+          <w:rFonts w:ascii="Times New Roman" w:eastAsia="Times New Roman" w:hAnsi="Times New Roman" w:cs="Times New Roman"/>
+          <w:kern w:val="0"/>
+          <w:lang w:eastAsia="en-GB"/>
+          <w14:ligatures w14:val="none"/>
+        </w:rPr>
+      </w:pPr>
+      <w:r>
+        <w:rPr>
+          <w:rFonts w:ascii="Times New Roman" w:eastAsia="Times New Roman" w:hAnsi="Times New Roman" w:cs="Times New Roman"/>
+          <w:b/>
+          <w:bCs/>
+          <w:kern w:val="0"/>
+          <w:lang w:eastAsia="en-GB"/>
+          <w14:ligatures w14:val="none"/>
+        </w:rPr>
+        <w:t>Storage:</w:t>
+      </w:r>
+      <w:r>
+        <w:rPr>
+          <w:rFonts w:ascii="Times New Roman" w:eastAsia="Times New Roman" w:hAnsi="Times New Roman" w:cs="Times New Roman"/>
+          <w:kern w:val="0"/>
+          <w:lang w:eastAsia="en-GB"/>
+          <w14:ligatures w14:val="none"/>
+        </w:rPr>
+        <w:t xml:space="preserve"> 1 TB SSD</w:t>
+      </w:r>
+    </w:p>
+    <w:p>
+      <w:pPr>
+        <w:numPr>
+          <w:ilvl w:val="0"/>
+          <w:numId w:val="7"/>
+        </w:numPr>
+        <w:spacing w:before="100" w:beforeAutospacing="1" w:after="100" w:afterAutospacing="1"/>
+        <w:rPr>
+          <w:rFonts w:ascii="Times New Roman" w:eastAsia="Times New Roman" w:hAnsi="Times New Roman" w:cs="Times New Roman"/>
+          <w:kern w:val="0"/>
+          <w:lang w:eastAsia="en-GB"/>
+          <w14:ligatures w14:val="none"/>
+        </w:rPr>
+      </w:pPr>
+      <w:r>
+        <w:rPr>
+          <w:rFonts w:ascii="Times New Roman" w:eastAsia="Times New Roman" w:hAnsi="Times New Roman" w:cs="Times New Roman"/>
+          <w:b/>
+          <w:bCs/>
+          <w:kern w:val="0"/>
+          <w:lang w:eastAsia="en-GB"/>
+          <w14:ligatures w14:val="none"/>
+        </w:rPr>
+        <w:t>Weight class:</w:t>
+      </w:r>
+      <w:r>
+        <w:rPr>
+          <w:rFonts w:ascii="Times New Roman" w:eastAsia="Times New Roman" w:hAnsi="Times New Roman" w:cs="Times New Roman"/>
+          <w:kern w:val="0"/>
+          <w:lang w:eastAsia="en-GB"/>
+          <w14:ligatures w14:val="none"/>
+        </w:rPr>
+        <w:t xml:space="preserve"> Lightweight</w:t>
+      </w:r>
+    </w:p>
+    <w:p>
+      <w:pPr>
+        <w:numPr>
+          <w:ilvl w:val="0"/>
+          <w:numId w:val="7"/>
+        </w:numPr>
+        <w:spacing w:before="100" w:beforeAutospacing="1" w:after="100" w:afterAutospacing="1"/>
+        <w:rPr>
+          <w:rFonts w:ascii="Times New Roman" w:eastAsia="Times New Roman" w:hAnsi="Times New Roman" w:cs="Times New Roman"/>
+          <w:kern w:val="0"/>
+          <w:lang w:eastAsia="en-GB"/>
+          <w14:ligatures w14:val="none"/>
+        </w:rPr>
+      </w:pPr>
+      <w:r>
+        <w:rPr>
+          <w:rFonts w:ascii="Times New Roman" w:eastAsia="Times New Roman" w:hAnsi="Times New Roman" w:cs="Times New Roman"/>
+          <w:b/>
+          <w:bCs/>
+          <w:kern w:val="0"/>
+          <w:lang w:eastAsia="en-GB"/>
+          <w14:ligatures w14:val="none"/>
+        </w:rPr>
+        <w:t>Typical use cases:</w:t>
+      </w:r>
+      <w:r>
+        <w:rPr>
+          <w:rFonts w:ascii="Times New Roman" w:eastAsia="Times New Roman" w:hAnsi="Times New Roman" w:cs="Times New Roman"/>
+          <w:kern w:val="0"/>
+          <w:lang w:eastAsia="en-GB"/>
+          <w14:ligatures w14:val="none"/>
+        </w:rPr>
+        <w:t xml:space="preserve"> Productivity, premium portable, flexible form factor</w:t>
+      </w:r>
+    </w:p>
+    <w:p>
+      <w:pPr>
+        <w:numPr>
+          <w:ilvl w:val="0"/>
+          <w:numId w:val="7"/>
+        </w:numPr>
+        <w:spacing w:before="100" w:beforeAutospacing="1" w:after="100" w:afterAutospacing="1"/>
+        <w:rPr>
+          <w:rFonts w:ascii="Times New Roman" w:eastAsia="Times New Roman" w:hAnsi="Times New Roman" w:cs="Times New Roman"/>
+          <w:kern w:val="0"/>
+          <w:lang w:eastAsia="en-GB"/>
+          <w14:ligatures w14:val="none"/>
+        </w:rPr>
+      </w:pPr>
+      <w:r>
+        <w:rPr>
+          <w:rFonts w:ascii="Times New Roman" w:eastAsia="Times New Roman" w:hAnsi="Times New Roman" w:cs="Times New Roman"/>
+          <w:b/>
+          <w:bCs/>
+          <w:kern w:val="0"/>
+          <w:lang w:eastAsia="en-GB"/>
+          <w14:ligatures w14:val="none"/>
+        </w:rPr>
+        <w:t>Key features:</w:t>
+      </w:r>
+      <w:r>
+        <w:rPr>
+          <w:rFonts w:ascii="Times New Roman" w:eastAsia="Times New Roman" w:hAnsi="Times New Roman" w:cs="Times New Roman"/>
+          <w:kern w:val="0"/>
+          <w:lang w:eastAsia="en-GB"/>
+          <w14:ligatures w14:val="none"/>
+        </w:rPr>
+        <w:t xml:space="preserve"> Touchscreen, USB-C, premium build</w:t>
+      </w:r>
+    </w:p>
+    <w:p>
+      <w:pPr>
+        <w:rPr>
+          <w:rFonts w:ascii="Times New Roman" w:eastAsia="Times New Roman" w:hAnsi="Times New Roman" w:cs="Times New Roman"/>
+          <w:kern w:val="0"/>
+          <w:lang w:eastAsia="en-GB"/>
+          <w14:ligatures w14:val="none"/>
+        </w:rPr>
+      </w:pPr>
+    </w:p>
+    <w:p>
+      <w:pPr>
+        <w:spacing w:before="100" w:beforeAutospacing="1" w:after="100" w:afterAutospacing="1"/>
+        <w:outlineLvl w:val="2"/>
+        <w:rPr>
+          <w:rFonts w:ascii="Times New Roman" w:eastAsia="Times New Roman" w:hAnsi="Times New Roman" w:cs="Times New Roman"/>
+          <w:b/>
+          <w:bCs/>
+          <w:kern w:val="0"/>
+          <w:sz w:val="27"/>
+          <w:szCs w:val="27"/>
+          <w:lang w:eastAsia="en-GB"/>
+          <w14:ligatures w14:val="none"/>
+        </w:rPr>
+      </w:pPr>
+      <w:r>
+        <w:rPr>
+          <w:rFonts w:ascii="Times New Roman" w:eastAsia="Times New Roman" w:hAnsi="Times New Roman" w:cs="Times New Roman"/>
+          <w:b/>
+          <w:bCs/>
+          <w:kern w:val="0"/>
+          <w:sz w:val="27"/>
+          <w:szCs w:val="27"/>
+          <w:lang w:eastAsia="en-GB"/>
+          <w14:ligatures w14:val="none"/>
         </w:rPr>
         <w:t>Product: LENOVO-THINKPAD-X1</w:t>
       </w:r>
     </w:p>
     <w:p>
       <w:pPr>
-        <w:pStyle w:val="NormalWeb"/>
-        <w:numPr>
-          <w:ilvl w:val="0"/>
-          <w:numId w:val="3"/>
-        </w:numPr>
-      </w:pPr>
-      <w:r>
-        <w:t>SKU: LENOVO-THINKPAD-X1</w:t>
-      </w:r>
-    </w:p>
-    <w:p>
-      <w:pPr>
-        <w:pStyle w:val="NormalWeb"/>
-        <w:numPr>
-          <w:ilvl w:val="0"/>
-          <w:numId w:val="3"/>
-        </w:numPr>
-      </w:pPr>
-      <w:r>
-        <w:t>Category: Laptop</w:t>
-      </w:r>
-    </w:p>
-    <w:p>
-      <w:pPr>
-        <w:pStyle w:val="NormalWeb"/>
-        <w:numPr>
-          <w:ilvl w:val="0"/>
-          <w:numId w:val="3"/>
-        </w:numPr>
-      </w:pPr>
-      <w:r>
-        <w:t>Brand: Lenovo</w:t>
-      </w:r>
-    </w:p>
-    <w:p>
-      <w:pPr>
-        <w:pStyle w:val="NormalWeb"/>
-        <w:numPr>
-          <w:ilvl w:val="0"/>
-          <w:numId w:val="3"/>
-        </w:numPr>
-      </w:pPr>
-      <w:r>
-        <w:t>Form factor: Laptop</w:t>
-      </w:r>
-    </w:p>
-    <w:p>
-      <w:pPr>
-        <w:pStyle w:val="NormalWeb"/>
-        <w:numPr>
-          <w:ilvl w:val="0"/>
-          <w:numId w:val="3"/>
-        </w:numPr>
-      </w:pPr>
-      <w:r>
-        <w:t>Screen size: 14 inch</w:t>
-      </w:r>
-    </w:p>
-    <w:p>
-      <w:pPr>
-        <w:pStyle w:val="NormalWeb"/>
-        <w:numPr>
-          <w:ilvl w:val="0"/>
-          <w:numId w:val="3"/>
-        </w:numPr>
-      </w:pPr>
-      <w:r>
-        <w:t>Processor class: Intel Core i7</w:t>
-      </w:r>
-    </w:p>
-    <w:p>
-      <w:pPr>
-        <w:pStyle w:val="NormalWeb"/>
-        <w:numPr>
-          <w:ilvl w:val="0"/>
-          <w:numId w:val="3"/>
-        </w:numPr>
-      </w:pPr>
-      <w:r>
-        <w:t>Memory: 16 GB RAM</w:t>
-      </w:r>
-    </w:p>
-    <w:p>
-      <w:pPr>
-        <w:pStyle w:val="NormalWeb"/>
-        <w:numPr>
-          <w:ilvl w:val="0"/>
-          <w:numId w:val="3"/>
-        </w:numPr>
-      </w:pPr>
-      <w:r>
-        <w:t>Storage: 512 GB SSD</w:t>
-      </w:r>
-    </w:p>
-    <w:p>
-      <w:pPr>
-        <w:pStyle w:val="NormalWeb"/>
-        <w:numPr>
-          <w:ilvl w:val="0"/>
-          <w:numId w:val="3"/>
-        </w:numPr>
-      </w:pPr>
-      <w:r>
-        <w:t>Weight class: Lightweight</w:t>
-      </w:r>
-    </w:p>
-    <w:p>
-      <w:pPr>
-        <w:pStyle w:val="NormalWeb"/>
-        <w:numPr>
-          <w:ilvl w:val="0"/>
-          <w:numId w:val="3"/>
-        </w:numPr>
-      </w:pPr>
-      <w:r>
-        <w:t>Typical use cases: Business productivity, travel</w:t>
-      </w:r>
-    </w:p>
-    <w:p>
-      <w:pPr>
-        <w:pStyle w:val="NormalWeb"/>
-        <w:numPr>
-          <w:ilvl w:val="0"/>
-          <w:numId w:val="3"/>
-        </w:numPr>
-      </w:pPr>
-      <w:r>
-        <w:t>Key features: Durable chassis, long battery life</w:t>
-      </w:r>
-    </w:p>
-    <w:p>
-      <w:pPr>
-        <w:pStyle w:val="NormalWeb"/>
-      </w:pPr>
-      <w:r>
-        <w:rPr>
-          <w:rStyle w:val="Strong"/>
-          <w:rFonts w:eastAsiaTheme="majorEastAsia"/>
+        <w:numPr>
+          <w:ilvl w:val="0"/>
+          <w:numId w:val="8"/>
+        </w:numPr>
+        <w:spacing w:before="100" w:beforeAutospacing="1" w:after="100" w:afterAutospacing="1"/>
+        <w:rPr>
+          <w:rFonts w:ascii="Times New Roman" w:eastAsia="Times New Roman" w:hAnsi="Times New Roman" w:cs="Times New Roman"/>
+          <w:kern w:val="0"/>
+          <w:lang w:eastAsia="en-GB"/>
+          <w14:ligatures w14:val="none"/>
+        </w:rPr>
+      </w:pPr>
+      <w:r>
+        <w:rPr>
+          <w:rFonts w:ascii="Times New Roman" w:eastAsia="Times New Roman" w:hAnsi="Times New Roman" w:cs="Times New Roman"/>
+          <w:b/>
+          <w:bCs/>
+          <w:kern w:val="0"/>
+          <w:lang w:eastAsia="en-GB"/>
+          <w14:ligatures w14:val="none"/>
+        </w:rPr>
+        <w:t>SKU:</w:t>
+      </w:r>
+      <w:r>
+        <w:rPr>
+          <w:rFonts w:ascii="Times New Roman" w:eastAsia="Times New Roman" w:hAnsi="Times New Roman" w:cs="Times New Roman"/>
+          <w:kern w:val="0"/>
+          <w:lang w:eastAsia="en-GB"/>
+          <w14:ligatures w14:val="none"/>
+        </w:rPr>
+        <w:t xml:space="preserve"> LAPTOP-LENOVO-THINKPAD-X1</w:t>
+      </w:r>
+    </w:p>
+    <w:p>
+      <w:pPr>
+        <w:numPr>
+          <w:ilvl w:val="0"/>
+          <w:numId w:val="8"/>
+        </w:numPr>
+        <w:spacing w:before="100" w:beforeAutospacing="1" w:after="100" w:afterAutospacing="1"/>
+        <w:rPr>
+          <w:rFonts w:ascii="Times New Roman" w:eastAsia="Times New Roman" w:hAnsi="Times New Roman" w:cs="Times New Roman"/>
+          <w:kern w:val="0"/>
+          <w:lang w:eastAsia="en-GB"/>
+          <w14:ligatures w14:val="none"/>
+        </w:rPr>
+      </w:pPr>
+      <w:r>
+        <w:rPr>
+          <w:rFonts w:ascii="Times New Roman" w:eastAsia="Times New Roman" w:hAnsi="Times New Roman" w:cs="Times New Roman"/>
+          <w:b/>
+          <w:bCs/>
+          <w:kern w:val="0"/>
+          <w:lang w:eastAsia="en-GB"/>
+          <w14:ligatures w14:val="none"/>
+        </w:rPr>
+        <w:t>Category:</w:t>
+      </w:r>
+      <w:r>
+        <w:rPr>
+          <w:rFonts w:ascii="Times New Roman" w:eastAsia="Times New Roman" w:hAnsi="Times New Roman" w:cs="Times New Roman"/>
+          <w:kern w:val="0"/>
+          <w:lang w:eastAsia="en-GB"/>
+          <w14:ligatures w14:val="none"/>
+        </w:rPr>
+        <w:t xml:space="preserve"> Laptop</w:t>
+      </w:r>
+    </w:p>
+    <w:p>
+      <w:pPr>
+        <w:numPr>
+          <w:ilvl w:val="0"/>
+          <w:numId w:val="8"/>
+        </w:numPr>
+        <w:spacing w:before="100" w:beforeAutospacing="1" w:after="100" w:afterAutospacing="1"/>
+        <w:rPr>
+          <w:rFonts w:ascii="Times New Roman" w:eastAsia="Times New Roman" w:hAnsi="Times New Roman" w:cs="Times New Roman"/>
+          <w:kern w:val="0"/>
+          <w:lang w:eastAsia="en-GB"/>
+          <w14:ligatures w14:val="none"/>
+        </w:rPr>
+      </w:pPr>
+      <w:r>
+        <w:rPr>
+          <w:rFonts w:ascii="Times New Roman" w:eastAsia="Times New Roman" w:hAnsi="Times New Roman" w:cs="Times New Roman"/>
+          <w:b/>
+          <w:bCs/>
+          <w:kern w:val="0"/>
+          <w:lang w:eastAsia="en-GB"/>
+          <w14:ligatures w14:val="none"/>
+        </w:rPr>
+        <w:t>Brand:</w:t>
+      </w:r>
+      <w:r>
+        <w:rPr>
+          <w:rFonts w:ascii="Times New Roman" w:eastAsia="Times New Roman" w:hAnsi="Times New Roman" w:cs="Times New Roman"/>
+          <w:kern w:val="0"/>
+          <w:lang w:eastAsia="en-GB"/>
+          <w14:ligatures w14:val="none"/>
+        </w:rPr>
+        <w:t xml:space="preserve"> Lenovo</w:t>
+      </w:r>
+    </w:p>
+    <w:p>
+      <w:pPr>
+        <w:numPr>
+          <w:ilvl w:val="0"/>
+          <w:numId w:val="8"/>
+        </w:numPr>
+        <w:spacing w:before="100" w:beforeAutospacing="1" w:after="100" w:afterAutospacing="1"/>
+        <w:rPr>
+          <w:rFonts w:ascii="Times New Roman" w:eastAsia="Times New Roman" w:hAnsi="Times New Roman" w:cs="Times New Roman"/>
+          <w:kern w:val="0"/>
+          <w:lang w:eastAsia="en-GB"/>
+          <w14:ligatures w14:val="none"/>
+        </w:rPr>
+      </w:pPr>
+      <w:r>
+        <w:rPr>
+          <w:rFonts w:ascii="Times New Roman" w:eastAsia="Times New Roman" w:hAnsi="Times New Roman" w:cs="Times New Roman"/>
+          <w:b/>
+          <w:bCs/>
+          <w:kern w:val="0"/>
+          <w:lang w:eastAsia="en-GB"/>
+          <w14:ligatures w14:val="none"/>
+        </w:rPr>
+        <w:t>Form factor:</w:t>
+      </w:r>
+      <w:r>
+        <w:rPr>
+          <w:rFonts w:ascii="Times New Roman" w:eastAsia="Times New Roman" w:hAnsi="Times New Roman" w:cs="Times New Roman"/>
+          <w:kern w:val="0"/>
+          <w:lang w:eastAsia="en-GB"/>
+          <w14:ligatures w14:val="none"/>
+        </w:rPr>
+        <w:t xml:space="preserve"> Laptop</w:t>
+      </w:r>
+    </w:p>
+    <w:p>
+      <w:pPr>
+        <w:numPr>
+          <w:ilvl w:val="0"/>
+          <w:numId w:val="8"/>
+        </w:numPr>
+        <w:spacing w:before="100" w:beforeAutospacing="1" w:after="100" w:afterAutospacing="1"/>
+        <w:rPr>
+          <w:rFonts w:ascii="Times New Roman" w:eastAsia="Times New Roman" w:hAnsi="Times New Roman" w:cs="Times New Roman"/>
+          <w:kern w:val="0"/>
+          <w:lang w:eastAsia="en-GB"/>
+          <w14:ligatures w14:val="none"/>
+        </w:rPr>
+      </w:pPr>
+      <w:r>
+        <w:rPr>
+          <w:rFonts w:ascii="Times New Roman" w:eastAsia="Times New Roman" w:hAnsi="Times New Roman" w:cs="Times New Roman"/>
+          <w:b/>
+          <w:bCs/>
+          <w:kern w:val="0"/>
+          <w:lang w:eastAsia="en-GB"/>
+          <w14:ligatures w14:val="none"/>
+        </w:rPr>
+        <w:t>Screen size:</w:t>
+      </w:r>
+      <w:r>
+        <w:rPr>
+          <w:rFonts w:ascii="Times New Roman" w:eastAsia="Times New Roman" w:hAnsi="Times New Roman" w:cs="Times New Roman"/>
+          <w:kern w:val="0"/>
+          <w:lang w:eastAsia="en-GB"/>
+          <w14:ligatures w14:val="none"/>
+        </w:rPr>
+        <w:t xml:space="preserve"> 14 inch</w:t>
+      </w:r>
+    </w:p>
+    <w:p>
+      <w:pPr>
+        <w:numPr>
+          <w:ilvl w:val="0"/>
+          <w:numId w:val="8"/>
+        </w:numPr>
+        <w:spacing w:before="100" w:beforeAutospacing="1" w:after="100" w:afterAutospacing="1"/>
+        <w:rPr>
+          <w:rFonts w:ascii="Times New Roman" w:eastAsia="Times New Roman" w:hAnsi="Times New Roman" w:cs="Times New Roman"/>
+          <w:kern w:val="0"/>
+          <w:lang w:eastAsia="en-GB"/>
+          <w14:ligatures w14:val="none"/>
+        </w:rPr>
+      </w:pPr>
+      <w:r>
+        <w:rPr>
+          <w:rFonts w:ascii="Times New Roman" w:eastAsia="Times New Roman" w:hAnsi="Times New Roman" w:cs="Times New Roman"/>
+          <w:b/>
+          <w:bCs/>
+          <w:kern w:val="0"/>
+          <w:lang w:eastAsia="en-GB"/>
+          <w14:ligatures w14:val="none"/>
+        </w:rPr>
+        <w:t>Processor class:</w:t>
+      </w:r>
+      <w:r>
+        <w:rPr>
+          <w:rFonts w:ascii="Times New Roman" w:eastAsia="Times New Roman" w:hAnsi="Times New Roman" w:cs="Times New Roman"/>
+          <w:kern w:val="0"/>
+          <w:lang w:eastAsia="en-GB"/>
+          <w14:ligatures w14:val="none"/>
+        </w:rPr>
+        <w:t xml:space="preserve"> Intel Core i7</w:t>
+      </w:r>
+    </w:p>
+    <w:p>
+      <w:pPr>
+        <w:numPr>
+          <w:ilvl w:val="0"/>
+          <w:numId w:val="8"/>
+        </w:numPr>
+        <w:spacing w:before="100" w:beforeAutospacing="1" w:after="100" w:afterAutospacing="1"/>
+        <w:rPr>
+          <w:rFonts w:ascii="Times New Roman" w:eastAsia="Times New Roman" w:hAnsi="Times New Roman" w:cs="Times New Roman"/>
+          <w:kern w:val="0"/>
+          <w:lang w:eastAsia="en-GB"/>
+          <w14:ligatures w14:val="none"/>
+        </w:rPr>
+      </w:pPr>
+      <w:r>
+        <w:rPr>
+          <w:rFonts w:ascii="Times New Roman" w:eastAsia="Times New Roman" w:hAnsi="Times New Roman" w:cs="Times New Roman"/>
+          <w:b/>
+          <w:bCs/>
+          <w:kern w:val="0"/>
+          <w:lang w:eastAsia="en-GB"/>
+          <w14:ligatures w14:val="none"/>
+        </w:rPr>
+        <w:t>Memory:</w:t>
+      </w:r>
+      <w:r>
+        <w:rPr>
+          <w:rFonts w:ascii="Times New Roman" w:eastAsia="Times New Roman" w:hAnsi="Times New Roman" w:cs="Times New Roman"/>
+          <w:kern w:val="0"/>
+          <w:lang w:eastAsia="en-GB"/>
+          <w14:ligatures w14:val="none"/>
+        </w:rPr>
+        <w:t xml:space="preserve"> 16 GB RAM</w:t>
+      </w:r>
+    </w:p>
+    <w:p>
+      <w:pPr>
+        <w:numPr>
+          <w:ilvl w:val="0"/>
+          <w:numId w:val="8"/>
+        </w:numPr>
+        <w:spacing w:before="100" w:beforeAutospacing="1" w:after="100" w:afterAutospacing="1"/>
+        <w:rPr>
+          <w:rFonts w:ascii="Times New Roman" w:eastAsia="Times New Roman" w:hAnsi="Times New Roman" w:cs="Times New Roman"/>
+          <w:kern w:val="0"/>
+          <w:lang w:eastAsia="en-GB"/>
+          <w14:ligatures w14:val="none"/>
+        </w:rPr>
+      </w:pPr>
+      <w:r>
+        <w:rPr>
+          <w:rFonts w:ascii="Times New Roman" w:eastAsia="Times New Roman" w:hAnsi="Times New Roman" w:cs="Times New Roman"/>
+          <w:b/>
+          <w:bCs/>
+          <w:kern w:val="0"/>
+          <w:lang w:eastAsia="en-GB"/>
+          <w14:ligatures w14:val="none"/>
+        </w:rPr>
+        <w:t>Storage:</w:t>
+      </w:r>
+      <w:r>
+        <w:rPr>
+          <w:rFonts w:ascii="Times New Roman" w:eastAsia="Times New Roman" w:hAnsi="Times New Roman" w:cs="Times New Roman"/>
+          <w:kern w:val="0"/>
+          <w:lang w:eastAsia="en-GB"/>
+          <w14:ligatures w14:val="none"/>
+        </w:rPr>
+        <w:t xml:space="preserve"> 512 GB SSD</w:t>
+      </w:r>
+    </w:p>
+    <w:p>
+      <w:pPr>
+        <w:numPr>
+          <w:ilvl w:val="0"/>
+          <w:numId w:val="8"/>
+        </w:numPr>
+        <w:spacing w:before="100" w:beforeAutospacing="1" w:after="100" w:afterAutospacing="1"/>
+        <w:rPr>
+          <w:rFonts w:ascii="Times New Roman" w:eastAsia="Times New Roman" w:hAnsi="Times New Roman" w:cs="Times New Roman"/>
+          <w:kern w:val="0"/>
+          <w:lang w:eastAsia="en-GB"/>
+          <w14:ligatures w14:val="none"/>
+        </w:rPr>
+      </w:pPr>
+      <w:r>
+        <w:rPr>
+          <w:rFonts w:ascii="Times New Roman" w:eastAsia="Times New Roman" w:hAnsi="Times New Roman" w:cs="Times New Roman"/>
+          <w:b/>
+          <w:bCs/>
+          <w:kern w:val="0"/>
+          <w:lang w:eastAsia="en-GB"/>
+          <w14:ligatures w14:val="none"/>
+        </w:rPr>
+        <w:t>Weight class:</w:t>
+      </w:r>
+      <w:r>
+        <w:rPr>
+          <w:rFonts w:ascii="Times New Roman" w:eastAsia="Times New Roman" w:hAnsi="Times New Roman" w:cs="Times New Roman"/>
+          <w:kern w:val="0"/>
+          <w:lang w:eastAsia="en-GB"/>
+          <w14:ligatures w14:val="none"/>
+        </w:rPr>
+        <w:t xml:space="preserve"> Lightweight</w:t>
+      </w:r>
+    </w:p>
+    <w:p>
+      <w:pPr>
+        <w:numPr>
+          <w:ilvl w:val="0"/>
+          <w:numId w:val="8"/>
+        </w:numPr>
+        <w:spacing w:before="100" w:beforeAutospacing="1" w:after="100" w:afterAutospacing="1"/>
+        <w:rPr>
+          <w:rFonts w:ascii="Times New Roman" w:eastAsia="Times New Roman" w:hAnsi="Times New Roman" w:cs="Times New Roman"/>
+          <w:kern w:val="0"/>
+          <w:lang w:eastAsia="en-GB"/>
+          <w14:ligatures w14:val="none"/>
+        </w:rPr>
+      </w:pPr>
+      <w:r>
+        <w:rPr>
+          <w:rFonts w:ascii="Times New Roman" w:eastAsia="Times New Roman" w:hAnsi="Times New Roman" w:cs="Times New Roman"/>
+          <w:b/>
+          <w:bCs/>
+          <w:kern w:val="0"/>
+          <w:lang w:eastAsia="en-GB"/>
+          <w14:ligatures w14:val="none"/>
+        </w:rPr>
+        <w:t>Typical use cases:</w:t>
+      </w:r>
+      <w:r>
+        <w:rPr>
+          <w:rFonts w:ascii="Times New Roman" w:eastAsia="Times New Roman" w:hAnsi="Times New Roman" w:cs="Times New Roman"/>
+          <w:kern w:val="0"/>
+          <w:lang w:eastAsia="en-GB"/>
+          <w14:ligatures w14:val="none"/>
+        </w:rPr>
+        <w:t xml:space="preserve"> Business productivity, travel</w:t>
+      </w:r>
+    </w:p>
+    <w:p>
+      <w:pPr>
+        <w:numPr>
+          <w:ilvl w:val="0"/>
+          <w:numId w:val="8"/>
+        </w:numPr>
+        <w:spacing w:before="100" w:beforeAutospacing="1" w:after="100" w:afterAutospacing="1"/>
+        <w:rPr>
+          <w:rFonts w:ascii="Times New Roman" w:eastAsia="Times New Roman" w:hAnsi="Times New Roman" w:cs="Times New Roman"/>
+          <w:kern w:val="0"/>
+          <w:lang w:eastAsia="en-GB"/>
+          <w14:ligatures w14:val="none"/>
+        </w:rPr>
+      </w:pPr>
+      <w:r>
+        <w:rPr>
+          <w:rFonts w:ascii="Times New Roman" w:eastAsia="Times New Roman" w:hAnsi="Times New Roman" w:cs="Times New Roman"/>
+          <w:b/>
+          <w:bCs/>
+          <w:kern w:val="0"/>
+          <w:lang w:eastAsia="en-GB"/>
+          <w14:ligatures w14:val="none"/>
+        </w:rPr>
+        <w:t>Key features:</w:t>
+      </w:r>
+      <w:r>
+        <w:rPr>
+          <w:rFonts w:ascii="Times New Roman" w:eastAsia="Times New Roman" w:hAnsi="Times New Roman" w:cs="Times New Roman"/>
+          <w:kern w:val="0"/>
+          <w:lang w:eastAsia="en-GB"/>
+          <w14:ligatures w14:val="none"/>
+        </w:rPr>
+        <w:t xml:space="preserve"> Durable chassis, long battery life</w:t>
+      </w:r>
+    </w:p>
+    <w:p>
+      <w:pPr>
+        <w:rPr>
+          <w:rFonts w:ascii="Times New Roman" w:eastAsia="Times New Roman" w:hAnsi="Times New Roman" w:cs="Times New Roman"/>
+          <w:kern w:val="0"/>
+          <w:lang w:eastAsia="en-GB"/>
+          <w14:ligatures w14:val="none"/>
+        </w:rPr>
+      </w:pPr>
+    </w:p>
+    <w:p>
+      <w:pPr>
+        <w:spacing w:before="100" w:beforeAutospacing="1" w:after="100" w:afterAutospacing="1"/>
+        <w:outlineLvl w:val="2"/>
+        <w:rPr>
+          <w:rFonts w:ascii="Times New Roman" w:eastAsia="Times New Roman" w:hAnsi="Times New Roman" w:cs="Times New Roman"/>
+          <w:b/>
+          <w:bCs/>
+          <w:kern w:val="0"/>
+          <w:sz w:val="27"/>
+          <w:szCs w:val="27"/>
+          <w:lang w:eastAsia="en-GB"/>
+          <w14:ligatures w14:val="none"/>
+        </w:rPr>
+      </w:pPr>
+      <w:r>
+        <w:rPr>
+          <w:rFonts w:ascii="Times New Roman" w:eastAsia="Times New Roman" w:hAnsi="Times New Roman" w:cs="Times New Roman"/>
+          <w:b/>
+          <w:bCs/>
+          <w:kern w:val="0"/>
+          <w:sz w:val="27"/>
+          <w:szCs w:val="27"/>
+          <w:lang w:eastAsia="en-GB"/>
+          <w14:ligatures w14:val="none"/>
         </w:rPr>
         <w:t>Product: ASUS-ZENBOOK-14</w:t>
       </w:r>
     </w:p>
     <w:p>
       <w:pPr>
-        <w:pStyle w:val="NormalWeb"/>
-        <w:numPr>
-          <w:ilvl w:val="0"/>
-          <w:numId w:val="4"/>
-        </w:numPr>
-      </w:pPr>
-      <w:r>
-        <w:t>SKU: ASUS-ZENBOOK-14</w:t>
-      </w:r>
-    </w:p>
-    <w:p>
-      <w:pPr>
-        <w:pStyle w:val="NormalWeb"/>
-        <w:numPr>
-          <w:ilvl w:val="0"/>
-          <w:numId w:val="4"/>
-        </w:numPr>
-      </w:pPr>
-      <w:r>
+        <w:numPr>
+          <w:ilvl w:val="0"/>
+          <w:numId w:val="9"/>
+        </w:numPr>
+        <w:spacing w:before="100" w:beforeAutospacing="1" w:after="100" w:afterAutospacing="1"/>
+        <w:rPr>
+          <w:rFonts w:ascii="Times New Roman" w:eastAsia="Times New Roman" w:hAnsi="Times New Roman" w:cs="Times New Roman"/>
+          <w:kern w:val="0"/>
+          <w:lang w:eastAsia="en-GB"/>
+          <w14:ligatures w14:val="none"/>
+        </w:rPr>
+      </w:pPr>
+      <w:r>
+        <w:rPr>
+          <w:rFonts w:ascii="Times New Roman" w:eastAsia="Times New Roman" w:hAnsi="Times New Roman" w:cs="Times New Roman"/>
+          <w:b/>
+          <w:bCs/>
+          <w:kern w:val="0"/>
+          <w:lang w:eastAsia="en-GB"/>
+          <w14:ligatures w14:val="none"/>
+        </w:rPr>
         <w:lastRenderedPageBreak/>
-        <w:t>Category: Laptop</w:t>
-      </w:r>
-    </w:p>
-    <w:p>
-      <w:pPr>
-        <w:pStyle w:val="NormalWeb"/>
-        <w:numPr>
-          <w:ilvl w:val="0"/>
-          <w:numId w:val="4"/>
-        </w:numPr>
-      </w:pPr>
-      <w:r>
-        <w:t>Brand: ASUS</w:t>
-      </w:r>
-    </w:p>
-    <w:p>
-      <w:pPr>
-        <w:pStyle w:val="NormalWeb"/>
-        <w:numPr>
-          <w:ilvl w:val="0"/>
-          <w:numId w:val="4"/>
-        </w:numPr>
-      </w:pPr>
-      <w:r>
-        <w:t>Form factor: Laptop</w:t>
-      </w:r>
-    </w:p>
-    <w:p>
-      <w:pPr>
-        <w:pStyle w:val="NormalWeb"/>
-        <w:numPr>
-          <w:ilvl w:val="0"/>
-          <w:numId w:val="4"/>
-        </w:numPr>
-      </w:pPr>
-      <w:r>
-        <w:t>Screen size: 14 inch</w:t>
-      </w:r>
-    </w:p>
-    <w:p>
-      <w:pPr>
-        <w:pStyle w:val="NormalWeb"/>
-        <w:numPr>
-          <w:ilvl w:val="0"/>
-          <w:numId w:val="4"/>
-        </w:numPr>
-      </w:pPr>
-      <w:r>
-        <w:t>Processor class: Intel Core i5</w:t>
-      </w:r>
-    </w:p>
-    <w:p>
-      <w:pPr>
-        <w:pStyle w:val="NormalWeb"/>
-        <w:numPr>
-          <w:ilvl w:val="0"/>
-          <w:numId w:val="4"/>
-        </w:numPr>
-      </w:pPr>
-      <w:r>
-        <w:t>Memory: 16 GB RAM</w:t>
-      </w:r>
-    </w:p>
-    <w:p>
-      <w:pPr>
-        <w:pStyle w:val="NormalWeb"/>
-        <w:numPr>
-          <w:ilvl w:val="0"/>
-          <w:numId w:val="4"/>
-        </w:numPr>
-      </w:pPr>
-      <w:r>
-        <w:t>Storage: 512 GB SSD</w:t>
-      </w:r>
-    </w:p>
-    <w:p>
-      <w:pPr>
-        <w:pStyle w:val="NormalWeb"/>
-        <w:numPr>
-          <w:ilvl w:val="0"/>
-          <w:numId w:val="4"/>
-        </w:numPr>
-      </w:pPr>
-      <w:r>
-        <w:t>Weight class: Lightweight</w:t>
-      </w:r>
-    </w:p>
-    <w:p>
-      <w:pPr>
-        <w:pStyle w:val="NormalWeb"/>
-        <w:numPr>
-          <w:ilvl w:val="0"/>
-          <w:numId w:val="4"/>
-        </w:numPr>
-      </w:pPr>
-      <w:r>
-        <w:t>Typical use cases: Productivity, everyday use</w:t>
-      </w:r>
-    </w:p>
-    <w:p>
-      <w:pPr>
-        <w:pStyle w:val="NormalWeb"/>
-        <w:numPr>
-          <w:ilvl w:val="0"/>
-          <w:numId w:val="4"/>
-        </w:numPr>
-      </w:pPr>
-      <w:r>
-        <w:t>Key features: Compact design, USB-C, lightweight</w:t>
-      </w:r>
-    </w:p>
-    <w:p>
-      <w:pPr>
-        <w:pStyle w:val="NormalWeb"/>
-      </w:pPr>
-      <w:r>
-        <w:rPr>
-          <w:rStyle w:val="Strong"/>
-          <w:rFonts w:eastAsiaTheme="majorEastAsia"/>
+        <w:t>SKU:</w:t>
+      </w:r>
+      <w:r>
+        <w:rPr>
+          <w:rFonts w:ascii="Times New Roman" w:eastAsia="Times New Roman" w:hAnsi="Times New Roman" w:cs="Times New Roman"/>
+          <w:kern w:val="0"/>
+          <w:lang w:eastAsia="en-GB"/>
+          <w14:ligatures w14:val="none"/>
+        </w:rPr>
+        <w:t xml:space="preserve"> LAPTOP-ASUS-ZENBOOK-14</w:t>
+      </w:r>
+    </w:p>
+    <w:p>
+      <w:pPr>
+        <w:numPr>
+          <w:ilvl w:val="0"/>
+          <w:numId w:val="9"/>
+        </w:numPr>
+        <w:spacing w:before="100" w:beforeAutospacing="1" w:after="100" w:afterAutospacing="1"/>
+        <w:rPr>
+          <w:rFonts w:ascii="Times New Roman" w:eastAsia="Times New Roman" w:hAnsi="Times New Roman" w:cs="Times New Roman"/>
+          <w:kern w:val="0"/>
+          <w:lang w:eastAsia="en-GB"/>
+          <w14:ligatures w14:val="none"/>
+        </w:rPr>
+      </w:pPr>
+      <w:r>
+        <w:rPr>
+          <w:rFonts w:ascii="Times New Roman" w:eastAsia="Times New Roman" w:hAnsi="Times New Roman" w:cs="Times New Roman"/>
+          <w:b/>
+          <w:bCs/>
+          <w:kern w:val="0"/>
+          <w:lang w:eastAsia="en-GB"/>
+          <w14:ligatures w14:val="none"/>
+        </w:rPr>
+        <w:t>Category:</w:t>
+      </w:r>
+      <w:r>
+        <w:rPr>
+          <w:rFonts w:ascii="Times New Roman" w:eastAsia="Times New Roman" w:hAnsi="Times New Roman" w:cs="Times New Roman"/>
+          <w:kern w:val="0"/>
+          <w:lang w:eastAsia="en-GB"/>
+          <w14:ligatures w14:val="none"/>
+        </w:rPr>
+        <w:t xml:space="preserve"> Laptop</w:t>
+      </w:r>
+    </w:p>
+    <w:p>
+      <w:pPr>
+        <w:numPr>
+          <w:ilvl w:val="0"/>
+          <w:numId w:val="9"/>
+        </w:numPr>
+        <w:spacing w:before="100" w:beforeAutospacing="1" w:after="100" w:afterAutospacing="1"/>
+        <w:rPr>
+          <w:rFonts w:ascii="Times New Roman" w:eastAsia="Times New Roman" w:hAnsi="Times New Roman" w:cs="Times New Roman"/>
+          <w:kern w:val="0"/>
+          <w:lang w:eastAsia="en-GB"/>
+          <w14:ligatures w14:val="none"/>
+        </w:rPr>
+      </w:pPr>
+      <w:r>
+        <w:rPr>
+          <w:rFonts w:ascii="Times New Roman" w:eastAsia="Times New Roman" w:hAnsi="Times New Roman" w:cs="Times New Roman"/>
+          <w:b/>
+          <w:bCs/>
+          <w:kern w:val="0"/>
+          <w:lang w:eastAsia="en-GB"/>
+          <w14:ligatures w14:val="none"/>
+        </w:rPr>
+        <w:t>Brand:</w:t>
+      </w:r>
+      <w:r>
+        <w:rPr>
+          <w:rFonts w:ascii="Times New Roman" w:eastAsia="Times New Roman" w:hAnsi="Times New Roman" w:cs="Times New Roman"/>
+          <w:kern w:val="0"/>
+          <w:lang w:eastAsia="en-GB"/>
+          <w14:ligatures w14:val="none"/>
+        </w:rPr>
+        <w:t xml:space="preserve"> ASUS</w:t>
+      </w:r>
+    </w:p>
+    <w:p>
+      <w:pPr>
+        <w:numPr>
+          <w:ilvl w:val="0"/>
+          <w:numId w:val="9"/>
+        </w:numPr>
+        <w:spacing w:before="100" w:beforeAutospacing="1" w:after="100" w:afterAutospacing="1"/>
+        <w:rPr>
+          <w:rFonts w:ascii="Times New Roman" w:eastAsia="Times New Roman" w:hAnsi="Times New Roman" w:cs="Times New Roman"/>
+          <w:kern w:val="0"/>
+          <w:lang w:eastAsia="en-GB"/>
+          <w14:ligatures w14:val="none"/>
+        </w:rPr>
+      </w:pPr>
+      <w:r>
+        <w:rPr>
+          <w:rFonts w:ascii="Times New Roman" w:eastAsia="Times New Roman" w:hAnsi="Times New Roman" w:cs="Times New Roman"/>
+          <w:b/>
+          <w:bCs/>
+          <w:kern w:val="0"/>
+          <w:lang w:eastAsia="en-GB"/>
+          <w14:ligatures w14:val="none"/>
+        </w:rPr>
+        <w:t>Form factor:</w:t>
+      </w:r>
+      <w:r>
+        <w:rPr>
+          <w:rFonts w:ascii="Times New Roman" w:eastAsia="Times New Roman" w:hAnsi="Times New Roman" w:cs="Times New Roman"/>
+          <w:kern w:val="0"/>
+          <w:lang w:eastAsia="en-GB"/>
+          <w14:ligatures w14:val="none"/>
+        </w:rPr>
+        <w:t xml:space="preserve"> Laptop</w:t>
+      </w:r>
+    </w:p>
+    <w:p>
+      <w:pPr>
+        <w:numPr>
+          <w:ilvl w:val="0"/>
+          <w:numId w:val="9"/>
+        </w:numPr>
+        <w:spacing w:before="100" w:beforeAutospacing="1" w:after="100" w:afterAutospacing="1"/>
+        <w:rPr>
+          <w:rFonts w:ascii="Times New Roman" w:eastAsia="Times New Roman" w:hAnsi="Times New Roman" w:cs="Times New Roman"/>
+          <w:kern w:val="0"/>
+          <w:lang w:eastAsia="en-GB"/>
+          <w14:ligatures w14:val="none"/>
+        </w:rPr>
+      </w:pPr>
+      <w:r>
+        <w:rPr>
+          <w:rFonts w:ascii="Times New Roman" w:eastAsia="Times New Roman" w:hAnsi="Times New Roman" w:cs="Times New Roman"/>
+          <w:b/>
+          <w:bCs/>
+          <w:kern w:val="0"/>
+          <w:lang w:eastAsia="en-GB"/>
+          <w14:ligatures w14:val="none"/>
+        </w:rPr>
+        <w:t>Screen size:</w:t>
+      </w:r>
+      <w:r>
+        <w:rPr>
+          <w:rFonts w:ascii="Times New Roman" w:eastAsia="Times New Roman" w:hAnsi="Times New Roman" w:cs="Times New Roman"/>
+          <w:kern w:val="0"/>
+          <w:lang w:eastAsia="en-GB"/>
+          <w14:ligatures w14:val="none"/>
+        </w:rPr>
+        <w:t xml:space="preserve"> 14 inch</w:t>
+      </w:r>
+    </w:p>
+    <w:p>
+      <w:pPr>
+        <w:numPr>
+          <w:ilvl w:val="0"/>
+          <w:numId w:val="9"/>
+        </w:numPr>
+        <w:spacing w:before="100" w:beforeAutospacing="1" w:after="100" w:afterAutospacing="1"/>
+        <w:rPr>
+          <w:rFonts w:ascii="Times New Roman" w:eastAsia="Times New Roman" w:hAnsi="Times New Roman" w:cs="Times New Roman"/>
+          <w:kern w:val="0"/>
+          <w:lang w:eastAsia="en-GB"/>
+          <w14:ligatures w14:val="none"/>
+        </w:rPr>
+      </w:pPr>
+      <w:r>
+        <w:rPr>
+          <w:rFonts w:ascii="Times New Roman" w:eastAsia="Times New Roman" w:hAnsi="Times New Roman" w:cs="Times New Roman"/>
+          <w:b/>
+          <w:bCs/>
+          <w:kern w:val="0"/>
+          <w:lang w:eastAsia="en-GB"/>
+          <w14:ligatures w14:val="none"/>
+        </w:rPr>
+        <w:t>Processor class:</w:t>
+      </w:r>
+      <w:r>
+        <w:rPr>
+          <w:rFonts w:ascii="Times New Roman" w:eastAsia="Times New Roman" w:hAnsi="Times New Roman" w:cs="Times New Roman"/>
+          <w:kern w:val="0"/>
+          <w:lang w:eastAsia="en-GB"/>
+          <w14:ligatures w14:val="none"/>
+        </w:rPr>
+        <w:t xml:space="preserve"> Intel Core i5</w:t>
+      </w:r>
+    </w:p>
+    <w:p>
+      <w:pPr>
+        <w:numPr>
+          <w:ilvl w:val="0"/>
+          <w:numId w:val="9"/>
+        </w:numPr>
+        <w:spacing w:before="100" w:beforeAutospacing="1" w:after="100" w:afterAutospacing="1"/>
+        <w:rPr>
+          <w:rFonts w:ascii="Times New Roman" w:eastAsia="Times New Roman" w:hAnsi="Times New Roman" w:cs="Times New Roman"/>
+          <w:kern w:val="0"/>
+          <w:lang w:eastAsia="en-GB"/>
+          <w14:ligatures w14:val="none"/>
+        </w:rPr>
+      </w:pPr>
+      <w:r>
+        <w:rPr>
+          <w:rFonts w:ascii="Times New Roman" w:eastAsia="Times New Roman" w:hAnsi="Times New Roman" w:cs="Times New Roman"/>
+          <w:b/>
+          <w:bCs/>
+          <w:kern w:val="0"/>
+          <w:lang w:eastAsia="en-GB"/>
+          <w14:ligatures w14:val="none"/>
+        </w:rPr>
+        <w:t>Memory:</w:t>
+      </w:r>
+      <w:r>
+        <w:rPr>
+          <w:rFonts w:ascii="Times New Roman" w:eastAsia="Times New Roman" w:hAnsi="Times New Roman" w:cs="Times New Roman"/>
+          <w:kern w:val="0"/>
+          <w:lang w:eastAsia="en-GB"/>
+          <w14:ligatures w14:val="none"/>
+        </w:rPr>
+        <w:t xml:space="preserve"> 16 GB RAM</w:t>
+      </w:r>
+    </w:p>
+    <w:p>
+      <w:pPr>
+        <w:numPr>
+          <w:ilvl w:val="0"/>
+          <w:numId w:val="9"/>
+        </w:numPr>
+        <w:spacing w:before="100" w:beforeAutospacing="1" w:after="100" w:afterAutospacing="1"/>
+        <w:rPr>
+          <w:rFonts w:ascii="Times New Roman" w:eastAsia="Times New Roman" w:hAnsi="Times New Roman" w:cs="Times New Roman"/>
+          <w:kern w:val="0"/>
+          <w:lang w:eastAsia="en-GB"/>
+          <w14:ligatures w14:val="none"/>
+        </w:rPr>
+      </w:pPr>
+      <w:r>
+        <w:rPr>
+          <w:rFonts w:ascii="Times New Roman" w:eastAsia="Times New Roman" w:hAnsi="Times New Roman" w:cs="Times New Roman"/>
+          <w:b/>
+          <w:bCs/>
+          <w:kern w:val="0"/>
+          <w:lang w:eastAsia="en-GB"/>
+          <w14:ligatures w14:val="none"/>
+        </w:rPr>
+        <w:t>Storage:</w:t>
+      </w:r>
+      <w:r>
+        <w:rPr>
+          <w:rFonts w:ascii="Times New Roman" w:eastAsia="Times New Roman" w:hAnsi="Times New Roman" w:cs="Times New Roman"/>
+          <w:kern w:val="0"/>
+          <w:lang w:eastAsia="en-GB"/>
+          <w14:ligatures w14:val="none"/>
+        </w:rPr>
+        <w:t xml:space="preserve"> 512 GB SSD</w:t>
+      </w:r>
+    </w:p>
+    <w:p>
+      <w:pPr>
+        <w:numPr>
+          <w:ilvl w:val="0"/>
+          <w:numId w:val="9"/>
+        </w:numPr>
+        <w:spacing w:before="100" w:beforeAutospacing="1" w:after="100" w:afterAutospacing="1"/>
+        <w:rPr>
+          <w:rFonts w:ascii="Times New Roman" w:eastAsia="Times New Roman" w:hAnsi="Times New Roman" w:cs="Times New Roman"/>
+          <w:kern w:val="0"/>
+          <w:lang w:eastAsia="en-GB"/>
+          <w14:ligatures w14:val="none"/>
+        </w:rPr>
+      </w:pPr>
+      <w:r>
+        <w:rPr>
+          <w:rFonts w:ascii="Times New Roman" w:eastAsia="Times New Roman" w:hAnsi="Times New Roman" w:cs="Times New Roman"/>
+          <w:b/>
+          <w:bCs/>
+          <w:kern w:val="0"/>
+          <w:lang w:eastAsia="en-GB"/>
+          <w14:ligatures w14:val="none"/>
+        </w:rPr>
+        <w:t>Weight class:</w:t>
+      </w:r>
+      <w:r>
+        <w:rPr>
+          <w:rFonts w:ascii="Times New Roman" w:eastAsia="Times New Roman" w:hAnsi="Times New Roman" w:cs="Times New Roman"/>
+          <w:kern w:val="0"/>
+          <w:lang w:eastAsia="en-GB"/>
+          <w14:ligatures w14:val="none"/>
+        </w:rPr>
+        <w:t xml:space="preserve"> Lightweight</w:t>
+      </w:r>
+    </w:p>
+    <w:p>
+      <w:pPr>
+        <w:numPr>
+          <w:ilvl w:val="0"/>
+          <w:numId w:val="9"/>
+        </w:numPr>
+        <w:spacing w:before="100" w:beforeAutospacing="1" w:after="100" w:afterAutospacing="1"/>
+        <w:rPr>
+          <w:rFonts w:ascii="Times New Roman" w:eastAsia="Times New Roman" w:hAnsi="Times New Roman" w:cs="Times New Roman"/>
+          <w:kern w:val="0"/>
+          <w:lang w:eastAsia="en-GB"/>
+          <w14:ligatures w14:val="none"/>
+        </w:rPr>
+      </w:pPr>
+      <w:r>
+        <w:rPr>
+          <w:rFonts w:ascii="Times New Roman" w:eastAsia="Times New Roman" w:hAnsi="Times New Roman" w:cs="Times New Roman"/>
+          <w:b/>
+          <w:bCs/>
+          <w:kern w:val="0"/>
+          <w:lang w:eastAsia="en-GB"/>
+          <w14:ligatures w14:val="none"/>
+        </w:rPr>
+        <w:t>Typical use cases:</w:t>
+      </w:r>
+      <w:r>
+        <w:rPr>
+          <w:rFonts w:ascii="Times New Roman" w:eastAsia="Times New Roman" w:hAnsi="Times New Roman" w:cs="Times New Roman"/>
+          <w:kern w:val="0"/>
+          <w:lang w:eastAsia="en-GB"/>
+          <w14:ligatures w14:val="none"/>
+        </w:rPr>
+        <w:t xml:space="preserve"> Productivity, everyday use</w:t>
+      </w:r>
+    </w:p>
+    <w:p>
+      <w:pPr>
+        <w:numPr>
+          <w:ilvl w:val="0"/>
+          <w:numId w:val="9"/>
+        </w:numPr>
+        <w:spacing w:before="100" w:beforeAutospacing="1" w:after="100" w:afterAutospacing="1"/>
+        <w:rPr>
+          <w:rFonts w:ascii="Times New Roman" w:eastAsia="Times New Roman" w:hAnsi="Times New Roman" w:cs="Times New Roman"/>
+          <w:kern w:val="0"/>
+          <w:lang w:eastAsia="en-GB"/>
+          <w14:ligatures w14:val="none"/>
+        </w:rPr>
+      </w:pPr>
+      <w:r>
+        <w:rPr>
+          <w:rFonts w:ascii="Times New Roman" w:eastAsia="Times New Roman" w:hAnsi="Times New Roman" w:cs="Times New Roman"/>
+          <w:b/>
+          <w:bCs/>
+          <w:kern w:val="0"/>
+          <w:lang w:eastAsia="en-GB"/>
+          <w14:ligatures w14:val="none"/>
+        </w:rPr>
+        <w:t>Key features:</w:t>
+      </w:r>
+      <w:r>
+        <w:rPr>
+          <w:rFonts w:ascii="Times New Roman" w:eastAsia="Times New Roman" w:hAnsi="Times New Roman" w:cs="Times New Roman"/>
+          <w:kern w:val="0"/>
+          <w:lang w:eastAsia="en-GB"/>
+          <w14:ligatures w14:val="none"/>
+        </w:rPr>
+        <w:t xml:space="preserve"> Compact design, USB-C, lightweight</w:t>
+      </w:r>
+    </w:p>
+    <w:p>
+      <w:pPr>
+        <w:rPr>
+          <w:rFonts w:ascii="Times New Roman" w:eastAsia="Times New Roman" w:hAnsi="Times New Roman" w:cs="Times New Roman"/>
+          <w:kern w:val="0"/>
+          <w:lang w:eastAsia="en-GB"/>
+          <w14:ligatures w14:val="none"/>
+        </w:rPr>
+      </w:pPr>
+    </w:p>
+    <w:p>
+      <w:pPr>
+        <w:spacing w:before="100" w:beforeAutospacing="1" w:after="100" w:afterAutospacing="1"/>
+        <w:outlineLvl w:val="2"/>
+        <w:rPr>
+          <w:rFonts w:ascii="Times New Roman" w:eastAsia="Times New Roman" w:hAnsi="Times New Roman" w:cs="Times New Roman"/>
+          <w:b/>
+          <w:bCs/>
+          <w:kern w:val="0"/>
+          <w:sz w:val="27"/>
+          <w:szCs w:val="27"/>
+          <w:lang w:eastAsia="en-GB"/>
+          <w14:ligatures w14:val="none"/>
+        </w:rPr>
+      </w:pPr>
+      <w:r>
+        <w:rPr>
+          <w:rFonts w:ascii="Times New Roman" w:eastAsia="Times New Roman" w:hAnsi="Times New Roman" w:cs="Times New Roman"/>
+          <w:b/>
+          <w:bCs/>
+          <w:kern w:val="0"/>
+          <w:sz w:val="27"/>
+          <w:szCs w:val="27"/>
+          <w:lang w:eastAsia="en-GB"/>
+          <w14:ligatures w14:val="none"/>
         </w:rPr>
         <w:t>Product: MACBOOK-AIR-M2</w:t>
       </w:r>
     </w:p>
     <w:p>
       <w:pPr>
-        <w:pStyle w:val="NormalWeb"/>
-        <w:numPr>
-          <w:ilvl w:val="0"/>
-          <w:numId w:val="5"/>
-        </w:numPr>
-      </w:pPr>
-      <w:r>
-        <w:t>SKU: MACBOOK-AIR-M2</w:t>
-      </w:r>
-    </w:p>
-    <w:p>
-      <w:pPr>
-        <w:pStyle w:val="NormalWeb"/>
-        <w:numPr>
-          <w:ilvl w:val="0"/>
-          <w:numId w:val="5"/>
-        </w:numPr>
-      </w:pPr>
-      <w:r>
-        <w:t>Category: Laptop</w:t>
-      </w:r>
-    </w:p>
-    <w:p>
-      <w:pPr>
-        <w:pStyle w:val="NormalWeb"/>
-        <w:numPr>
-          <w:ilvl w:val="0"/>
-          <w:numId w:val="5"/>
-        </w:numPr>
-      </w:pPr>
-      <w:r>
-        <w:t>Brand: Apple</w:t>
-      </w:r>
-    </w:p>
-    <w:p>
-      <w:pPr>
-        <w:pStyle w:val="NormalWeb"/>
-        <w:numPr>
-          <w:ilvl w:val="0"/>
-          <w:numId w:val="5"/>
-        </w:numPr>
-      </w:pPr>
-      <w:r>
-        <w:t>Form factor: Laptop</w:t>
-      </w:r>
-    </w:p>
-    <w:p>
-      <w:pPr>
-        <w:pStyle w:val="NormalWeb"/>
-        <w:numPr>
-          <w:ilvl w:val="0"/>
-          <w:numId w:val="5"/>
-        </w:numPr>
-      </w:pPr>
-      <w:r>
-        <w:t>Screen size: 13.6 inch</w:t>
-      </w:r>
-    </w:p>
-    <w:p>
-      <w:pPr>
-        <w:pStyle w:val="NormalWeb"/>
-        <w:numPr>
-          <w:ilvl w:val="0"/>
-          <w:numId w:val="5"/>
-        </w:numPr>
-      </w:pPr>
-      <w:r>
-        <w:t>Processor class: Apple M2</w:t>
-      </w:r>
-    </w:p>
-    <w:p>
-      <w:pPr>
-        <w:pStyle w:val="NormalWeb"/>
-        <w:numPr>
-          <w:ilvl w:val="0"/>
-          <w:numId w:val="5"/>
-        </w:numPr>
-      </w:pPr>
-      <w:r>
-        <w:t>Memory: 8 GB RAM</w:t>
-      </w:r>
-    </w:p>
-    <w:p>
-      <w:pPr>
-        <w:pStyle w:val="NormalWeb"/>
-        <w:numPr>
-          <w:ilvl w:val="0"/>
-          <w:numId w:val="5"/>
-        </w:numPr>
-      </w:pPr>
-      <w:r>
-        <w:t>Storage: 512 GB SSD</w:t>
-      </w:r>
-    </w:p>
-    <w:p>
-      <w:pPr>
-        <w:pStyle w:val="NormalWeb"/>
-        <w:numPr>
-          <w:ilvl w:val="0"/>
-          <w:numId w:val="5"/>
-        </w:numPr>
-      </w:pPr>
-      <w:r>
-        <w:t>Weight class: Lightweight</w:t>
-      </w:r>
-    </w:p>
-    <w:p>
-      <w:pPr>
-        <w:pStyle w:val="NormalWeb"/>
-        <w:numPr>
-          <w:ilvl w:val="0"/>
-          <w:numId w:val="5"/>
-        </w:numPr>
-      </w:pPr>
-      <w:r>
-        <w:t>Typical use cases: Productivity, creative work</w:t>
-      </w:r>
-    </w:p>
-    <w:p>
-      <w:pPr>
-        <w:pStyle w:val="NormalWeb"/>
-        <w:numPr>
-          <w:ilvl w:val="0"/>
-          <w:numId w:val="5"/>
-        </w:numPr>
-      </w:pPr>
-      <w:r>
-        <w:t xml:space="preserve">Key features: </w:t>
+        <w:numPr>
+          <w:ilvl w:val="0"/>
+          <w:numId w:val="10"/>
+        </w:numPr>
+        <w:spacing w:before="100" w:beforeAutospacing="1" w:after="100" w:afterAutospacing="1"/>
+        <w:rPr>
+          <w:rFonts w:ascii="Times New Roman" w:eastAsia="Times New Roman" w:hAnsi="Times New Roman" w:cs="Times New Roman"/>
+          <w:kern w:val="0"/>
+          <w:lang w:eastAsia="en-GB"/>
+          <w14:ligatures w14:val="none"/>
+        </w:rPr>
+      </w:pPr>
+      <w:r>
+        <w:rPr>
+          <w:rFonts w:ascii="Times New Roman" w:eastAsia="Times New Roman" w:hAnsi="Times New Roman" w:cs="Times New Roman"/>
+          <w:b/>
+          <w:bCs/>
+          <w:kern w:val="0"/>
+          <w:lang w:eastAsia="en-GB"/>
+          <w14:ligatures w14:val="none"/>
+        </w:rPr>
+        <w:t>SKU:</w:t>
+      </w:r>
+      <w:r>
+        <w:rPr>
+          <w:rFonts w:ascii="Times New Roman" w:eastAsia="Times New Roman" w:hAnsi="Times New Roman" w:cs="Times New Roman"/>
+          <w:kern w:val="0"/>
+          <w:lang w:eastAsia="en-GB"/>
+          <w14:ligatures w14:val="none"/>
+        </w:rPr>
+        <w:t xml:space="preserve"> LAPTOP-MACBOOK-AIR-M2</w:t>
+      </w:r>
+    </w:p>
+    <w:p>
+      <w:pPr>
+        <w:numPr>
+          <w:ilvl w:val="0"/>
+          <w:numId w:val="10"/>
+        </w:numPr>
+        <w:spacing w:before="100" w:beforeAutospacing="1" w:after="100" w:afterAutospacing="1"/>
+        <w:rPr>
+          <w:rFonts w:ascii="Times New Roman" w:eastAsia="Times New Roman" w:hAnsi="Times New Roman" w:cs="Times New Roman"/>
+          <w:kern w:val="0"/>
+          <w:lang w:eastAsia="en-GB"/>
+          <w14:ligatures w14:val="none"/>
+        </w:rPr>
+      </w:pPr>
+      <w:r>
+        <w:rPr>
+          <w:rFonts w:ascii="Times New Roman" w:eastAsia="Times New Roman" w:hAnsi="Times New Roman" w:cs="Times New Roman"/>
+          <w:b/>
+          <w:bCs/>
+          <w:kern w:val="0"/>
+          <w:lang w:eastAsia="en-GB"/>
+          <w14:ligatures w14:val="none"/>
+        </w:rPr>
+        <w:t>Category:</w:t>
+      </w:r>
+      <w:r>
+        <w:rPr>
+          <w:rFonts w:ascii="Times New Roman" w:eastAsia="Times New Roman" w:hAnsi="Times New Roman" w:cs="Times New Roman"/>
+          <w:kern w:val="0"/>
+          <w:lang w:eastAsia="en-GB"/>
+          <w14:ligatures w14:val="none"/>
+        </w:rPr>
+        <w:t xml:space="preserve"> Laptop</w:t>
+      </w:r>
+    </w:p>
+    <w:p>
+      <w:pPr>
+        <w:numPr>
+          <w:ilvl w:val="0"/>
+          <w:numId w:val="10"/>
+        </w:numPr>
+        <w:spacing w:before="100" w:beforeAutospacing="1" w:after="100" w:afterAutospacing="1"/>
+        <w:rPr>
+          <w:rFonts w:ascii="Times New Roman" w:eastAsia="Times New Roman" w:hAnsi="Times New Roman" w:cs="Times New Roman"/>
+          <w:kern w:val="0"/>
+          <w:lang w:eastAsia="en-GB"/>
+          <w14:ligatures w14:val="none"/>
+        </w:rPr>
+      </w:pPr>
+      <w:r>
+        <w:rPr>
+          <w:rFonts w:ascii="Times New Roman" w:eastAsia="Times New Roman" w:hAnsi="Times New Roman" w:cs="Times New Roman"/>
+          <w:b/>
+          <w:bCs/>
+          <w:kern w:val="0"/>
+          <w:lang w:eastAsia="en-GB"/>
+          <w14:ligatures w14:val="none"/>
+        </w:rPr>
+        <w:t>Brand:</w:t>
+      </w:r>
+      <w:r>
+        <w:rPr>
+          <w:rFonts w:ascii="Times New Roman" w:eastAsia="Times New Roman" w:hAnsi="Times New Roman" w:cs="Times New Roman"/>
+          <w:kern w:val="0"/>
+          <w:lang w:eastAsia="en-GB"/>
+          <w14:ligatures w14:val="none"/>
+        </w:rPr>
+        <w:t xml:space="preserve"> Apple</w:t>
+      </w:r>
+    </w:p>
+    <w:p>
+      <w:pPr>
+        <w:numPr>
+          <w:ilvl w:val="0"/>
+          <w:numId w:val="10"/>
+        </w:numPr>
+        <w:spacing w:before="100" w:beforeAutospacing="1" w:after="100" w:afterAutospacing="1"/>
+        <w:rPr>
+          <w:rFonts w:ascii="Times New Roman" w:eastAsia="Times New Roman" w:hAnsi="Times New Roman" w:cs="Times New Roman"/>
+          <w:kern w:val="0"/>
+          <w:lang w:eastAsia="en-GB"/>
+          <w14:ligatures w14:val="none"/>
+        </w:rPr>
+      </w:pPr>
+      <w:r>
+        <w:rPr>
+          <w:rFonts w:ascii="Times New Roman" w:eastAsia="Times New Roman" w:hAnsi="Times New Roman" w:cs="Times New Roman"/>
+          <w:b/>
+          <w:bCs/>
+          <w:kern w:val="0"/>
+          <w:lang w:eastAsia="en-GB"/>
+          <w14:ligatures w14:val="none"/>
+        </w:rPr>
+        <w:t>Form factor:</w:t>
+      </w:r>
+      <w:r>
+        <w:rPr>
+          <w:rFonts w:ascii="Times New Roman" w:eastAsia="Times New Roman" w:hAnsi="Times New Roman" w:cs="Times New Roman"/>
+          <w:kern w:val="0"/>
+          <w:lang w:eastAsia="en-GB"/>
+          <w14:ligatures w14:val="none"/>
+        </w:rPr>
+        <w:t xml:space="preserve"> Laptop</w:t>
+      </w:r>
+    </w:p>
+    <w:p>
+      <w:pPr>
+        <w:numPr>
+          <w:ilvl w:val="0"/>
+          <w:numId w:val="10"/>
+        </w:numPr>
+        <w:spacing w:before="100" w:beforeAutospacing="1" w:after="100" w:afterAutospacing="1"/>
+        <w:rPr>
+          <w:rFonts w:ascii="Times New Roman" w:eastAsia="Times New Roman" w:hAnsi="Times New Roman" w:cs="Times New Roman"/>
+          <w:kern w:val="0"/>
+          <w:lang w:eastAsia="en-GB"/>
+          <w14:ligatures w14:val="none"/>
+        </w:rPr>
+      </w:pPr>
+      <w:r>
+        <w:rPr>
+          <w:rFonts w:ascii="Times New Roman" w:eastAsia="Times New Roman" w:hAnsi="Times New Roman" w:cs="Times New Roman"/>
+          <w:b/>
+          <w:bCs/>
+          <w:kern w:val="0"/>
+          <w:lang w:eastAsia="en-GB"/>
+          <w14:ligatures w14:val="none"/>
+        </w:rPr>
+        <w:t>Screen size:</w:t>
+      </w:r>
+      <w:r>
+        <w:rPr>
+          <w:rFonts w:ascii="Times New Roman" w:eastAsia="Times New Roman" w:hAnsi="Times New Roman" w:cs="Times New Roman"/>
+          <w:kern w:val="0"/>
+          <w:lang w:eastAsia="en-GB"/>
+          <w14:ligatures w14:val="none"/>
+        </w:rPr>
+        <w:t xml:space="preserve"> 13.6 inch</w:t>
+      </w:r>
+    </w:p>
+    <w:p>
+      <w:pPr>
+        <w:numPr>
+          <w:ilvl w:val="0"/>
+          <w:numId w:val="10"/>
+        </w:numPr>
+        <w:spacing w:before="100" w:beforeAutospacing="1" w:after="100" w:afterAutospacing="1"/>
+        <w:rPr>
+          <w:rFonts w:ascii="Times New Roman" w:eastAsia="Times New Roman" w:hAnsi="Times New Roman" w:cs="Times New Roman"/>
+          <w:kern w:val="0"/>
+          <w:lang w:eastAsia="en-GB"/>
+          <w14:ligatures w14:val="none"/>
+        </w:rPr>
+      </w:pPr>
+      <w:r>
+        <w:rPr>
+          <w:rFonts w:ascii="Times New Roman" w:eastAsia="Times New Roman" w:hAnsi="Times New Roman" w:cs="Times New Roman"/>
+          <w:b/>
+          <w:bCs/>
+          <w:kern w:val="0"/>
+          <w:lang w:eastAsia="en-GB"/>
+          <w14:ligatures w14:val="none"/>
+        </w:rPr>
+        <w:t>Processor class:</w:t>
+      </w:r>
+      <w:r>
+        <w:rPr>
+          <w:rFonts w:ascii="Times New Roman" w:eastAsia="Times New Roman" w:hAnsi="Times New Roman" w:cs="Times New Roman"/>
+          <w:kern w:val="0"/>
+          <w:lang w:eastAsia="en-GB"/>
+          <w14:ligatures w14:val="none"/>
+        </w:rPr>
+        <w:t xml:space="preserve"> Apple M2</w:t>
+      </w:r>
+    </w:p>
+    <w:p>
+      <w:pPr>
+        <w:numPr>
+          <w:ilvl w:val="0"/>
+          <w:numId w:val="10"/>
+        </w:numPr>
+        <w:spacing w:before="100" w:beforeAutospacing="1" w:after="100" w:afterAutospacing="1"/>
+        <w:rPr>
+          <w:rFonts w:ascii="Times New Roman" w:eastAsia="Times New Roman" w:hAnsi="Times New Roman" w:cs="Times New Roman"/>
+          <w:kern w:val="0"/>
+          <w:lang w:eastAsia="en-GB"/>
+          <w14:ligatures w14:val="none"/>
+        </w:rPr>
+      </w:pPr>
+      <w:r>
+        <w:rPr>
+          <w:rFonts w:ascii="Times New Roman" w:eastAsia="Times New Roman" w:hAnsi="Times New Roman" w:cs="Times New Roman"/>
+          <w:b/>
+          <w:bCs/>
+          <w:kern w:val="0"/>
+          <w:lang w:eastAsia="en-GB"/>
+          <w14:ligatures w14:val="none"/>
+        </w:rPr>
+        <w:t>Memory:</w:t>
+      </w:r>
+      <w:r>
+        <w:rPr>
+          <w:rFonts w:ascii="Times New Roman" w:eastAsia="Times New Roman" w:hAnsi="Times New Roman" w:cs="Times New Roman"/>
+          <w:kern w:val="0"/>
+          <w:lang w:eastAsia="en-GB"/>
+          <w14:ligatures w14:val="none"/>
+        </w:rPr>
+        <w:t xml:space="preserve"> 8 GB RAM</w:t>
+      </w:r>
+    </w:p>
+    <w:p>
+      <w:pPr>
+        <w:numPr>
+          <w:ilvl w:val="0"/>
+          <w:numId w:val="10"/>
+        </w:numPr>
+        <w:spacing w:before="100" w:beforeAutospacing="1" w:after="100" w:afterAutospacing="1"/>
+        <w:rPr>
+          <w:rFonts w:ascii="Times New Roman" w:eastAsia="Times New Roman" w:hAnsi="Times New Roman" w:cs="Times New Roman"/>
+          <w:kern w:val="0"/>
+          <w:lang w:eastAsia="en-GB"/>
+          <w14:ligatures w14:val="none"/>
+        </w:rPr>
+      </w:pPr>
+      <w:r>
+        <w:rPr>
+          <w:rFonts w:ascii="Times New Roman" w:eastAsia="Times New Roman" w:hAnsi="Times New Roman" w:cs="Times New Roman"/>
+          <w:b/>
+          <w:bCs/>
+          <w:kern w:val="0"/>
+          <w:lang w:eastAsia="en-GB"/>
+          <w14:ligatures w14:val="none"/>
+        </w:rPr>
+        <w:t>Storage:</w:t>
+      </w:r>
+      <w:r>
+        <w:rPr>
+          <w:rFonts w:ascii="Times New Roman" w:eastAsia="Times New Roman" w:hAnsi="Times New Roman" w:cs="Times New Roman"/>
+          <w:kern w:val="0"/>
+          <w:lang w:eastAsia="en-GB"/>
+          <w14:ligatures w14:val="none"/>
+        </w:rPr>
+        <w:t xml:space="preserve"> 512 GB SSD</w:t>
+      </w:r>
+    </w:p>
+    <w:p>
+      <w:pPr>
+        <w:numPr>
+          <w:ilvl w:val="0"/>
+          <w:numId w:val="10"/>
+        </w:numPr>
+        <w:spacing w:before="100" w:beforeAutospacing="1" w:after="100" w:afterAutospacing="1"/>
+        <w:rPr>
+          <w:rFonts w:ascii="Times New Roman" w:eastAsia="Times New Roman" w:hAnsi="Times New Roman" w:cs="Times New Roman"/>
+          <w:kern w:val="0"/>
+          <w:lang w:eastAsia="en-GB"/>
+          <w14:ligatures w14:val="none"/>
+        </w:rPr>
+      </w:pPr>
+      <w:r>
+        <w:rPr>
+          <w:rFonts w:ascii="Times New Roman" w:eastAsia="Times New Roman" w:hAnsi="Times New Roman" w:cs="Times New Roman"/>
+          <w:b/>
+          <w:bCs/>
+          <w:kern w:val="0"/>
+          <w:lang w:eastAsia="en-GB"/>
+          <w14:ligatures w14:val="none"/>
+        </w:rPr>
+        <w:t>Weight class:</w:t>
+      </w:r>
+      <w:r>
+        <w:rPr>
+          <w:rFonts w:ascii="Times New Roman" w:eastAsia="Times New Roman" w:hAnsi="Times New Roman" w:cs="Times New Roman"/>
+          <w:kern w:val="0"/>
+          <w:lang w:eastAsia="en-GB"/>
+          <w14:ligatures w14:val="none"/>
+        </w:rPr>
+        <w:t xml:space="preserve"> Lightweight</w:t>
+      </w:r>
+    </w:p>
+    <w:p>
+      <w:pPr>
+        <w:numPr>
+          <w:ilvl w:val="0"/>
+          <w:numId w:val="10"/>
+        </w:numPr>
+        <w:spacing w:before="100" w:beforeAutospacing="1" w:after="100" w:afterAutospacing="1"/>
+        <w:rPr>
+          <w:rFonts w:ascii="Times New Roman" w:eastAsia="Times New Roman" w:hAnsi="Times New Roman" w:cs="Times New Roman"/>
+          <w:kern w:val="0"/>
+          <w:lang w:eastAsia="en-GB"/>
+          <w14:ligatures w14:val="none"/>
+        </w:rPr>
+      </w:pPr>
+      <w:r>
+        <w:rPr>
+          <w:rFonts w:ascii="Times New Roman" w:eastAsia="Times New Roman" w:hAnsi="Times New Roman" w:cs="Times New Roman"/>
+          <w:b/>
+          <w:bCs/>
+          <w:kern w:val="0"/>
+          <w:lang w:eastAsia="en-GB"/>
+          <w14:ligatures w14:val="none"/>
+        </w:rPr>
+        <w:t>Typical use cases:</w:t>
+      </w:r>
+      <w:r>
+        <w:rPr>
+          <w:rFonts w:ascii="Times New Roman" w:eastAsia="Times New Roman" w:hAnsi="Times New Roman" w:cs="Times New Roman"/>
+          <w:kern w:val="0"/>
+          <w:lang w:eastAsia="en-GB"/>
+          <w14:ligatures w14:val="none"/>
+        </w:rPr>
+        <w:t xml:space="preserve"> Productivity, creative work</w:t>
+      </w:r>
+    </w:p>
+    <w:p>
+      <w:pPr>
+        <w:numPr>
+          <w:ilvl w:val="0"/>
+          <w:numId w:val="10"/>
+        </w:numPr>
+        <w:spacing w:before="100" w:beforeAutospacing="1" w:after="100" w:afterAutospacing="1"/>
+        <w:rPr>
+          <w:rFonts w:ascii="Times New Roman" w:eastAsia="Times New Roman" w:hAnsi="Times New Roman" w:cs="Times New Roman"/>
+          <w:kern w:val="0"/>
+          <w:lang w:eastAsia="en-GB"/>
+          <w14:ligatures w14:val="none"/>
+        </w:rPr>
+      </w:pPr>
+      <w:r>
+        <w:rPr>
+          <w:rFonts w:ascii="Times New Roman" w:eastAsia="Times New Roman" w:hAnsi="Times New Roman" w:cs="Times New Roman"/>
+          <w:b/>
+          <w:bCs/>
+          <w:kern w:val="0"/>
+          <w:lang w:eastAsia="en-GB"/>
+          <w14:ligatures w14:val="none"/>
+        </w:rPr>
+        <w:t>Key features:</w:t>
+      </w:r>
+      <w:r>
+        <w:rPr>
+          <w:rFonts w:ascii="Times New Roman" w:eastAsia="Times New Roman" w:hAnsi="Times New Roman" w:cs="Times New Roman"/>
+          <w:kern w:val="0"/>
+          <w:lang w:eastAsia="en-GB"/>
+          <w14:ligatures w14:val="none"/>
+        </w:rPr>
+        <w:t xml:space="preserve"> </w:t>
       </w:r>
       <w:proofErr w:type="spellStart"/>
       <w:r>
+        <w:rPr>
+          <w:rFonts w:ascii="Times New Roman" w:eastAsia="Times New Roman" w:hAnsi="Times New Roman" w:cs="Times New Roman"/>
+          <w:kern w:val="0"/>
+          <w:lang w:eastAsia="en-GB"/>
+          <w14:ligatures w14:val="none"/>
+        </w:rPr>
         <w:t>Fanless</w:t>
       </w:r>
       <w:proofErr w:type="spellEnd"/>
       <w:r>
+        <w:rPr>
+          <w:rFonts w:ascii="Times New Roman" w:eastAsia="Times New Roman" w:hAnsi="Times New Roman" w:cs="Times New Roman"/>
+          <w:kern w:val="0"/>
+          <w:lang w:eastAsia="en-GB"/>
+          <w14:ligatures w14:val="none"/>
+        </w:rPr>
         <w:t xml:space="preserve"> design, long battery life</w:t>
       </w:r>
     </w:p>
@@ -1067,6 +2167,304 @@
 <file path=word/numbering.xml><?xml version="1.0" encoding="utf-8"?>
 <w:numbering xmlns:wpc="http://schemas.microsoft.com/office/word/2010/wordprocessingCanvas" xmlns:cx="http://schemas.microsoft.com/office/drawing/2014/chartex" xmlns:cx1="http://schemas.microsoft.com/office/drawing/2015/9/8/chartex" xmlns:cx2="http://schemas.microsoft.com/office/drawing/2015/10/21/chartex" xmlns:cx3="http://schemas.microsoft.com/office/drawing/2016/5/9/chartex" xmlns:cx4="http://schemas.microsoft.com/office/drawing/2016/5/10/chartex" xmlns:cx5="http://schemas.microsoft.com/office/drawing/2016/5/11/chartex" xmlns:cx6="http://schemas.microsoft.com/office/drawing/2016/5/12/chartex" xmlns:cx7="http://schemas.microsoft.com/office/drawing/2016/5/13/chartex" xmlns:cx8="http://schemas.microsoft.com/office/drawing/2016/5/14/chartex" xmlns:mc="http://schemas.openxmlformats.org/markup-compatibility/2006" xmlns:aink="http://schemas.microsoft.com/office/drawing/2016/ink" xmlns:am3d="http://schemas.microsoft.com/office/drawing/2017/model3d" xmlns:o="urn:schemas-microsoft-com:office:office" xmlns:oel="http://schemas.microsoft.com/office/2019/extlst" xmlns:r="http://schemas.openxmlformats.org/officeDocument/2006/relationships" xmlns:m="http://schemas.openxmlformats.org/officeDocument/2006/math" xmlns:v="urn:schemas-microsoft-com:vml" xmlns:wp14="http://schemas.microsoft.com/office/word/2010/wordprocessingDrawing" xmlns:wp="http://schemas.openxmlformats.org/drawingml/2006/wordprocessingDrawing" xmlns:w10="urn:schemas-microsoft-com:office:word" xmlns:w="http://schemas.openxmlformats.org/wordprocessingml/2006/main" xmlns:w14="http://schemas.microsoft.com/office/word/2010/wordml" xmlns:w15="http://schemas.microsoft.com/office/word/2012/wordml" xmlns:w16cex="http://schemas.microsoft.com/office/word/2018/wordml/cex" xmlns:w16cid="http://schemas.microsoft.com/office/word/2016/wordml/cid" xmlns:w16="http://schemas.microsoft.com/office/word/2018/wordml" xmlns:w16du="http://schemas.microsoft.com/office/word/2023/wordml/word16du" xmlns:w16sdtdh="http://schemas.microsoft.com/office/word/2020/wordml/sdtdatahash" xmlns:w16sdtfl="http://schemas.microsoft.com/office/word/2024/wordml/sdtformatlock" xmlns:w16se="http://schemas.microsoft.com/office/word/2015/wordml/symex" xmlns:wpg="http://schemas.microsoft.com/office/word/2010/wordprocessingGroup" xmlns:wpi="http://schemas.microsoft.com/office/word/2010/wordprocessingInk" xmlns:wne="http://schemas.microsoft.com/office/word/2006/wordml" xmlns:wps="http://schemas.microsoft.com/office/word/2010/wordprocessingShape" mc:Ignorable="w14 w15 w16se w16cid w16 w16cex w16sdtdh w16sdtfl w16du wp14">
   <w:abstractNum w:abstractNumId="0" w15:restartNumberingAfterBreak="0">
+    <w:nsid w:val="020E110E"/>
+    <w:multiLevelType w:val="multilevel"/>
+    <w:tmpl w:val="004CD6BA"/>
+    <w:lvl w:ilvl="0">
+      <w:start w:val="1"/>
+      <w:numFmt w:val="bullet"/>
+      <w:lvlText w:val=""/>
+      <w:lvlJc w:val="left"/>
+      <w:pPr>
+        <w:tabs>
+          <w:tab w:val="num" w:pos="720"/>
+        </w:tabs>
+        <w:ind w:left="720" w:hanging="360"/>
+      </w:pPr>
+      <w:rPr>
+        <w:rFonts w:ascii="Symbol" w:hAnsi="Symbol" w:hint="default"/>
+        <w:sz w:val="20"/>
+      </w:rPr>
+    </w:lvl>
+    <w:lvl w:ilvl="1" w:tentative="1">
+      <w:start w:val="1"/>
+      <w:numFmt w:val="bullet"/>
+      <w:lvlText w:val="o"/>
+      <w:lvlJc w:val="left"/>
+      <w:pPr>
+        <w:tabs>
+          <w:tab w:val="num" w:pos="1440"/>
+        </w:tabs>
+        <w:ind w:left="1440" w:hanging="360"/>
+      </w:pPr>
+      <w:rPr>
+        <w:rFonts w:ascii="Courier New" w:hAnsi="Courier New" w:hint="default"/>
+        <w:sz w:val="20"/>
+      </w:rPr>
+    </w:lvl>
+    <w:lvl w:ilvl="2" w:tentative="1">
+      <w:start w:val="1"/>
+      <w:numFmt w:val="bullet"/>
+      <w:lvlText w:val=""/>
+      <w:lvlJc w:val="left"/>
+      <w:pPr>
+        <w:tabs>
+          <w:tab w:val="num" w:pos="2160"/>
+        </w:tabs>
+        <w:ind w:left="2160" w:hanging="360"/>
+      </w:pPr>
+      <w:rPr>
+        <w:rFonts w:ascii="Wingdings" w:hAnsi="Wingdings" w:hint="default"/>
+        <w:sz w:val="20"/>
+      </w:rPr>
+    </w:lvl>
+    <w:lvl w:ilvl="3" w:tentative="1">
+      <w:start w:val="1"/>
+      <w:numFmt w:val="bullet"/>
+      <w:lvlText w:val=""/>
+      <w:lvlJc w:val="left"/>
+      <w:pPr>
+        <w:tabs>
+          <w:tab w:val="num" w:pos="2880"/>
+        </w:tabs>
+        <w:ind w:left="2880" w:hanging="360"/>
+      </w:pPr>
+      <w:rPr>
+        <w:rFonts w:ascii="Wingdings" w:hAnsi="Wingdings" w:hint="default"/>
+        <w:sz w:val="20"/>
+      </w:rPr>
+    </w:lvl>
+    <w:lvl w:ilvl="4" w:tentative="1">
+      <w:start w:val="1"/>
+      <w:numFmt w:val="bullet"/>
+      <w:lvlText w:val=""/>
+      <w:lvlJc w:val="left"/>
+      <w:pPr>
+        <w:tabs>
+          <w:tab w:val="num" w:pos="3600"/>
+        </w:tabs>
+        <w:ind w:left="3600" w:hanging="360"/>
+      </w:pPr>
+      <w:rPr>
+        <w:rFonts w:ascii="Wingdings" w:hAnsi="Wingdings" w:hint="default"/>
+        <w:sz w:val="20"/>
+      </w:rPr>
+    </w:lvl>
+    <w:lvl w:ilvl="5" w:tentative="1">
+      <w:start w:val="1"/>
+      <w:numFmt w:val="bullet"/>
+      <w:lvlText w:val=""/>
+      <w:lvlJc w:val="left"/>
+      <w:pPr>
+        <w:tabs>
+          <w:tab w:val="num" w:pos="4320"/>
+        </w:tabs>
+        <w:ind w:left="4320" w:hanging="360"/>
+      </w:pPr>
+      <w:rPr>
+        <w:rFonts w:ascii="Wingdings" w:hAnsi="Wingdings" w:hint="default"/>
+        <w:sz w:val="20"/>
+      </w:rPr>
+    </w:lvl>
+    <w:lvl w:ilvl="6" w:tentative="1">
+      <w:start w:val="1"/>
+      <w:numFmt w:val="bullet"/>
+      <w:lvlText w:val=""/>
+      <w:lvlJc w:val="left"/>
+      <w:pPr>
+        <w:tabs>
+          <w:tab w:val="num" w:pos="5040"/>
+        </w:tabs>
+        <w:ind w:left="5040" w:hanging="360"/>
+      </w:pPr>
+      <w:rPr>
+        <w:rFonts w:ascii="Wingdings" w:hAnsi="Wingdings" w:hint="default"/>
+        <w:sz w:val="20"/>
+      </w:rPr>
+    </w:lvl>
+    <w:lvl w:ilvl="7" w:tentative="1">
+      <w:start w:val="1"/>
+      <w:numFmt w:val="bullet"/>
+      <w:lvlText w:val=""/>
+      <w:lvlJc w:val="left"/>
+      <w:pPr>
+        <w:tabs>
+          <w:tab w:val="num" w:pos="5760"/>
+        </w:tabs>
+        <w:ind w:left="5760" w:hanging="360"/>
+      </w:pPr>
+      <w:rPr>
+        <w:rFonts w:ascii="Wingdings" w:hAnsi="Wingdings" w:hint="default"/>
+        <w:sz w:val="20"/>
+      </w:rPr>
+    </w:lvl>
+    <w:lvl w:ilvl="8" w:tentative="1">
+      <w:start w:val="1"/>
+      <w:numFmt w:val="bullet"/>
+      <w:lvlText w:val=""/>
+      <w:lvlJc w:val="left"/>
+      <w:pPr>
+        <w:tabs>
+          <w:tab w:val="num" w:pos="6480"/>
+        </w:tabs>
+        <w:ind w:left="6480" w:hanging="360"/>
+      </w:pPr>
+      <w:rPr>
+        <w:rFonts w:ascii="Wingdings" w:hAnsi="Wingdings" w:hint="default"/>
+        <w:sz w:val="20"/>
+      </w:rPr>
+    </w:lvl>
+  </w:abstractNum>
+  <w:abstractNum w:abstractNumId="1" w15:restartNumberingAfterBreak="0">
+    <w:nsid w:val="03C30DF0"/>
+    <w:multiLevelType w:val="multilevel"/>
+    <w:tmpl w:val="C3E24822"/>
+    <w:lvl w:ilvl="0">
+      <w:start w:val="1"/>
+      <w:numFmt w:val="bullet"/>
+      <w:lvlText w:val=""/>
+      <w:lvlJc w:val="left"/>
+      <w:pPr>
+        <w:tabs>
+          <w:tab w:val="num" w:pos="720"/>
+        </w:tabs>
+        <w:ind w:left="720" w:hanging="360"/>
+      </w:pPr>
+      <w:rPr>
+        <w:rFonts w:ascii="Symbol" w:hAnsi="Symbol" w:hint="default"/>
+        <w:sz w:val="20"/>
+      </w:rPr>
+    </w:lvl>
+    <w:lvl w:ilvl="1" w:tentative="1">
+      <w:start w:val="1"/>
+      <w:numFmt w:val="bullet"/>
+      <w:lvlText w:val="o"/>
+      <w:lvlJc w:val="left"/>
+      <w:pPr>
+        <w:tabs>
+          <w:tab w:val="num" w:pos="1440"/>
+        </w:tabs>
+        <w:ind w:left="1440" w:hanging="360"/>
+      </w:pPr>
+      <w:rPr>
+        <w:rFonts w:ascii="Courier New" w:hAnsi="Courier New" w:hint="default"/>
+        <w:sz w:val="20"/>
+      </w:rPr>
+    </w:lvl>
+    <w:lvl w:ilvl="2" w:tentative="1">
+      <w:start w:val="1"/>
+      <w:numFmt w:val="bullet"/>
+      <w:lvlText w:val=""/>
+      <w:lvlJc w:val="left"/>
+      <w:pPr>
+        <w:tabs>
+          <w:tab w:val="num" w:pos="2160"/>
+        </w:tabs>
+        <w:ind w:left="2160" w:hanging="360"/>
+      </w:pPr>
+      <w:rPr>
+        <w:rFonts w:ascii="Wingdings" w:hAnsi="Wingdings" w:hint="default"/>
+        <w:sz w:val="20"/>
+      </w:rPr>
+    </w:lvl>
+    <w:lvl w:ilvl="3" w:tentative="1">
+      <w:start w:val="1"/>
+      <w:numFmt w:val="bullet"/>
+      <w:lvlText w:val=""/>
+      <w:lvlJc w:val="left"/>
+      <w:pPr>
+        <w:tabs>
+          <w:tab w:val="num" w:pos="2880"/>
+        </w:tabs>
+        <w:ind w:left="2880" w:hanging="360"/>
+      </w:pPr>
+      <w:rPr>
+        <w:rFonts w:ascii="Wingdings" w:hAnsi="Wingdings" w:hint="default"/>
+        <w:sz w:val="20"/>
+      </w:rPr>
+    </w:lvl>
+    <w:lvl w:ilvl="4" w:tentative="1">
+      <w:start w:val="1"/>
+      <w:numFmt w:val="bullet"/>
+      <w:lvlText w:val=""/>
+      <w:lvlJc w:val="left"/>
+      <w:pPr>
+        <w:tabs>
+          <w:tab w:val="num" w:pos="3600"/>
+        </w:tabs>
+        <w:ind w:left="3600" w:hanging="360"/>
+      </w:pPr>
+      <w:rPr>
+        <w:rFonts w:ascii="Wingdings" w:hAnsi="Wingdings" w:hint="default"/>
+        <w:sz w:val="20"/>
+      </w:rPr>
+    </w:lvl>
+    <w:lvl w:ilvl="5" w:tentative="1">
+      <w:start w:val="1"/>
+      <w:numFmt w:val="bullet"/>
+      <w:lvlText w:val=""/>
+      <w:lvlJc w:val="left"/>
+      <w:pPr>
+        <w:tabs>
+          <w:tab w:val="num" w:pos="4320"/>
+        </w:tabs>
+        <w:ind w:left="4320" w:hanging="360"/>
+      </w:pPr>
+      <w:rPr>
+        <w:rFonts w:ascii="Wingdings" w:hAnsi="Wingdings" w:hint="default"/>
+        <w:sz w:val="20"/>
+      </w:rPr>
+    </w:lvl>
+    <w:lvl w:ilvl="6" w:tentative="1">
+      <w:start w:val="1"/>
+      <w:numFmt w:val="bullet"/>
+      <w:lvlText w:val=""/>
+      <w:lvlJc w:val="left"/>
+      <w:pPr>
+        <w:tabs>
+          <w:tab w:val="num" w:pos="5040"/>
+        </w:tabs>
+        <w:ind w:left="5040" w:hanging="360"/>
+      </w:pPr>
+      <w:rPr>
+        <w:rFonts w:ascii="Wingdings" w:hAnsi="Wingdings" w:hint="default"/>
+        <w:sz w:val="20"/>
+      </w:rPr>
+    </w:lvl>
+    <w:lvl w:ilvl="7" w:tentative="1">
+      <w:start w:val="1"/>
+      <w:numFmt w:val="bullet"/>
+      <w:lvlText w:val=""/>
+      <w:lvlJc w:val="left"/>
+      <w:pPr>
+        <w:tabs>
+          <w:tab w:val="num" w:pos="5760"/>
+        </w:tabs>
+        <w:ind w:left="5760" w:hanging="360"/>
+      </w:pPr>
+      <w:rPr>
+        <w:rFonts w:ascii="Wingdings" w:hAnsi="Wingdings" w:hint="default"/>
+        <w:sz w:val="20"/>
+      </w:rPr>
+    </w:lvl>
+    <w:lvl w:ilvl="8" w:tentative="1">
+      <w:start w:val="1"/>
+      <w:numFmt w:val="bullet"/>
+      <w:lvlText w:val=""/>
+      <w:lvlJc w:val="left"/>
+      <w:pPr>
+        <w:tabs>
+          <w:tab w:val="num" w:pos="6480"/>
+        </w:tabs>
+        <w:ind w:left="6480" w:hanging="360"/>
+      </w:pPr>
+      <w:rPr>
+        <w:rFonts w:ascii="Wingdings" w:hAnsi="Wingdings" w:hint="default"/>
+        <w:sz w:val="20"/>
+      </w:rPr>
+    </w:lvl>
+  </w:abstractNum>
+  <w:abstractNum w:abstractNumId="2" w15:restartNumberingAfterBreak="0">
     <w:nsid w:val="24440E12"/>
     <w:multiLevelType w:val="multilevel"/>
     <w:tmpl w:val="ECC005D0"/>
@@ -1215,7 +2613,7 @@
       </w:rPr>
     </w:lvl>
   </w:abstractNum>
-  <w:abstractNum w:abstractNumId="1" w15:restartNumberingAfterBreak="0">
+  <w:abstractNum w:abstractNumId="3" w15:restartNumberingAfterBreak="0">
     <w:nsid w:val="2D501347"/>
     <w:multiLevelType w:val="multilevel"/>
     <w:tmpl w:val="73564CF6"/>
@@ -1364,7 +2762,7 @@
       </w:rPr>
     </w:lvl>
   </w:abstractNum>
-  <w:abstractNum w:abstractNumId="2" w15:restartNumberingAfterBreak="0">
+  <w:abstractNum w:abstractNumId="4" w15:restartNumberingAfterBreak="0">
     <w:nsid w:val="307C2F08"/>
     <w:multiLevelType w:val="multilevel"/>
     <w:tmpl w:val="1E82E7DC"/>
@@ -1513,7 +2911,454 @@
       </w:rPr>
     </w:lvl>
   </w:abstractNum>
-  <w:abstractNum w:abstractNumId="3" w15:restartNumberingAfterBreak="0">
+  <w:abstractNum w:abstractNumId="5" w15:restartNumberingAfterBreak="0">
+    <w:nsid w:val="40AC4627"/>
+    <w:multiLevelType w:val="multilevel"/>
+    <w:tmpl w:val="305CA226"/>
+    <w:lvl w:ilvl="0">
+      <w:start w:val="1"/>
+      <w:numFmt w:val="bullet"/>
+      <w:lvlText w:val=""/>
+      <w:lvlJc w:val="left"/>
+      <w:pPr>
+        <w:tabs>
+          <w:tab w:val="num" w:pos="720"/>
+        </w:tabs>
+        <w:ind w:left="720" w:hanging="360"/>
+      </w:pPr>
+      <w:rPr>
+        <w:rFonts w:ascii="Symbol" w:hAnsi="Symbol" w:hint="default"/>
+        <w:sz w:val="20"/>
+      </w:rPr>
+    </w:lvl>
+    <w:lvl w:ilvl="1" w:tentative="1">
+      <w:start w:val="1"/>
+      <w:numFmt w:val="bullet"/>
+      <w:lvlText w:val="o"/>
+      <w:lvlJc w:val="left"/>
+      <w:pPr>
+        <w:tabs>
+          <w:tab w:val="num" w:pos="1440"/>
+        </w:tabs>
+        <w:ind w:left="1440" w:hanging="360"/>
+      </w:pPr>
+      <w:rPr>
+        <w:rFonts w:ascii="Courier New" w:hAnsi="Courier New" w:hint="default"/>
+        <w:sz w:val="20"/>
+      </w:rPr>
+    </w:lvl>
+    <w:lvl w:ilvl="2" w:tentative="1">
+      <w:start w:val="1"/>
+      <w:numFmt w:val="bullet"/>
+      <w:lvlText w:val=""/>
+      <w:lvlJc w:val="left"/>
+      <w:pPr>
+        <w:tabs>
+          <w:tab w:val="num" w:pos="2160"/>
+        </w:tabs>
+        <w:ind w:left="2160" w:hanging="360"/>
+      </w:pPr>
+      <w:rPr>
+        <w:rFonts w:ascii="Wingdings" w:hAnsi="Wingdings" w:hint="default"/>
+        <w:sz w:val="20"/>
+      </w:rPr>
+    </w:lvl>
+    <w:lvl w:ilvl="3" w:tentative="1">
+      <w:start w:val="1"/>
+      <w:numFmt w:val="bullet"/>
+      <w:lvlText w:val=""/>
+      <w:lvlJc w:val="left"/>
+      <w:pPr>
+        <w:tabs>
+          <w:tab w:val="num" w:pos="2880"/>
+        </w:tabs>
+        <w:ind w:left="2880" w:hanging="360"/>
+      </w:pPr>
+      <w:rPr>
+        <w:rFonts w:ascii="Wingdings" w:hAnsi="Wingdings" w:hint="default"/>
+        <w:sz w:val="20"/>
+      </w:rPr>
+    </w:lvl>
+    <w:lvl w:ilvl="4" w:tentative="1">
+      <w:start w:val="1"/>
+      <w:numFmt w:val="bullet"/>
+      <w:lvlText w:val=""/>
+      <w:lvlJc w:val="left"/>
+      <w:pPr>
+        <w:tabs>
+          <w:tab w:val="num" w:pos="3600"/>
+        </w:tabs>
+        <w:ind w:left="3600" w:hanging="360"/>
+      </w:pPr>
+      <w:rPr>
+        <w:rFonts w:ascii="Wingdings" w:hAnsi="Wingdings" w:hint="default"/>
+        <w:sz w:val="20"/>
+      </w:rPr>
+    </w:lvl>
+    <w:lvl w:ilvl="5" w:tentative="1">
+      <w:start w:val="1"/>
+      <w:numFmt w:val="bullet"/>
+      <w:lvlText w:val=""/>
+      <w:lvlJc w:val="left"/>
+      <w:pPr>
+        <w:tabs>
+          <w:tab w:val="num" w:pos="4320"/>
+        </w:tabs>
+        <w:ind w:left="4320" w:hanging="360"/>
+      </w:pPr>
+      <w:rPr>
+        <w:rFonts w:ascii="Wingdings" w:hAnsi="Wingdings" w:hint="default"/>
+        <w:sz w:val="20"/>
+      </w:rPr>
+    </w:lvl>
+    <w:lvl w:ilvl="6" w:tentative="1">
+      <w:start w:val="1"/>
+      <w:numFmt w:val="bullet"/>
+      <w:lvlText w:val=""/>
+      <w:lvlJc w:val="left"/>
+      <w:pPr>
+        <w:tabs>
+          <w:tab w:val="num" w:pos="5040"/>
+        </w:tabs>
+        <w:ind w:left="5040" w:hanging="360"/>
+      </w:pPr>
+      <w:rPr>
+        <w:rFonts w:ascii="Wingdings" w:hAnsi="Wingdings" w:hint="default"/>
+        <w:sz w:val="20"/>
+      </w:rPr>
+    </w:lvl>
+    <w:lvl w:ilvl="7" w:tentative="1">
+      <w:start w:val="1"/>
+      <w:numFmt w:val="bullet"/>
+      <w:lvlText w:val=""/>
+      <w:lvlJc w:val="left"/>
+      <w:pPr>
+        <w:tabs>
+          <w:tab w:val="num" w:pos="5760"/>
+        </w:tabs>
+        <w:ind w:left="5760" w:hanging="360"/>
+      </w:pPr>
+      <w:rPr>
+        <w:rFonts w:ascii="Wingdings" w:hAnsi="Wingdings" w:hint="default"/>
+        <w:sz w:val="20"/>
+      </w:rPr>
+    </w:lvl>
+    <w:lvl w:ilvl="8" w:tentative="1">
+      <w:start w:val="1"/>
+      <w:numFmt w:val="bullet"/>
+      <w:lvlText w:val=""/>
+      <w:lvlJc w:val="left"/>
+      <w:pPr>
+        <w:tabs>
+          <w:tab w:val="num" w:pos="6480"/>
+        </w:tabs>
+        <w:ind w:left="6480" w:hanging="360"/>
+      </w:pPr>
+      <w:rPr>
+        <w:rFonts w:ascii="Wingdings" w:hAnsi="Wingdings" w:hint="default"/>
+        <w:sz w:val="20"/>
+      </w:rPr>
+    </w:lvl>
+  </w:abstractNum>
+  <w:abstractNum w:abstractNumId="6" w15:restartNumberingAfterBreak="0">
+    <w:nsid w:val="50A74A8E"/>
+    <w:multiLevelType w:val="multilevel"/>
+    <w:tmpl w:val="B80E950E"/>
+    <w:lvl w:ilvl="0">
+      <w:start w:val="1"/>
+      <w:numFmt w:val="bullet"/>
+      <w:lvlText w:val=""/>
+      <w:lvlJc w:val="left"/>
+      <w:pPr>
+        <w:tabs>
+          <w:tab w:val="num" w:pos="720"/>
+        </w:tabs>
+        <w:ind w:left="720" w:hanging="360"/>
+      </w:pPr>
+      <w:rPr>
+        <w:rFonts w:ascii="Symbol" w:hAnsi="Symbol" w:hint="default"/>
+        <w:sz w:val="20"/>
+      </w:rPr>
+    </w:lvl>
+    <w:lvl w:ilvl="1" w:tentative="1">
+      <w:start w:val="1"/>
+      <w:numFmt w:val="bullet"/>
+      <w:lvlText w:val="o"/>
+      <w:lvlJc w:val="left"/>
+      <w:pPr>
+        <w:tabs>
+          <w:tab w:val="num" w:pos="1440"/>
+        </w:tabs>
+        <w:ind w:left="1440" w:hanging="360"/>
+      </w:pPr>
+      <w:rPr>
+        <w:rFonts w:ascii="Courier New" w:hAnsi="Courier New" w:hint="default"/>
+        <w:sz w:val="20"/>
+      </w:rPr>
+    </w:lvl>
+    <w:lvl w:ilvl="2" w:tentative="1">
+      <w:start w:val="1"/>
+      <w:numFmt w:val="bullet"/>
+      <w:lvlText w:val=""/>
+      <w:lvlJc w:val="left"/>
+      <w:pPr>
+        <w:tabs>
+          <w:tab w:val="num" w:pos="2160"/>
+        </w:tabs>
+        <w:ind w:left="2160" w:hanging="360"/>
+      </w:pPr>
+      <w:rPr>
+        <w:rFonts w:ascii="Wingdings" w:hAnsi="Wingdings" w:hint="default"/>
+        <w:sz w:val="20"/>
+      </w:rPr>
+    </w:lvl>
+    <w:lvl w:ilvl="3" w:tentative="1">
+      <w:start w:val="1"/>
+      <w:numFmt w:val="bullet"/>
+      <w:lvlText w:val=""/>
+      <w:lvlJc w:val="left"/>
+      <w:pPr>
+        <w:tabs>
+          <w:tab w:val="num" w:pos="2880"/>
+        </w:tabs>
+        <w:ind w:left="2880" w:hanging="360"/>
+      </w:pPr>
+      <w:rPr>
+        <w:rFonts w:ascii="Wingdings" w:hAnsi="Wingdings" w:hint="default"/>
+        <w:sz w:val="20"/>
+      </w:rPr>
+    </w:lvl>
+    <w:lvl w:ilvl="4" w:tentative="1">
+      <w:start w:val="1"/>
+      <w:numFmt w:val="bullet"/>
+      <w:lvlText w:val=""/>
+      <w:lvlJc w:val="left"/>
+      <w:pPr>
+        <w:tabs>
+          <w:tab w:val="num" w:pos="3600"/>
+        </w:tabs>
+        <w:ind w:left="3600" w:hanging="360"/>
+      </w:pPr>
+      <w:rPr>
+        <w:rFonts w:ascii="Wingdings" w:hAnsi="Wingdings" w:hint="default"/>
+        <w:sz w:val="20"/>
+      </w:rPr>
+    </w:lvl>
+    <w:lvl w:ilvl="5" w:tentative="1">
+      <w:start w:val="1"/>
+      <w:numFmt w:val="bullet"/>
+      <w:lvlText w:val=""/>
+      <w:lvlJc w:val="left"/>
+      <w:pPr>
+        <w:tabs>
+          <w:tab w:val="num" w:pos="4320"/>
+        </w:tabs>
+        <w:ind w:left="4320" w:hanging="360"/>
+      </w:pPr>
+      <w:rPr>
+        <w:rFonts w:ascii="Wingdings" w:hAnsi="Wingdings" w:hint="default"/>
+        <w:sz w:val="20"/>
+      </w:rPr>
+    </w:lvl>
+    <w:lvl w:ilvl="6" w:tentative="1">
+      <w:start w:val="1"/>
+      <w:numFmt w:val="bullet"/>
+      <w:lvlText w:val=""/>
+      <w:lvlJc w:val="left"/>
+      <w:pPr>
+        <w:tabs>
+          <w:tab w:val="num" w:pos="5040"/>
+        </w:tabs>
+        <w:ind w:left="5040" w:hanging="360"/>
+      </w:pPr>
+      <w:rPr>
+        <w:rFonts w:ascii="Wingdings" w:hAnsi="Wingdings" w:hint="default"/>
+        <w:sz w:val="20"/>
+      </w:rPr>
+    </w:lvl>
+    <w:lvl w:ilvl="7" w:tentative="1">
+      <w:start w:val="1"/>
+      <w:numFmt w:val="bullet"/>
+      <w:lvlText w:val=""/>
+      <w:lvlJc w:val="left"/>
+      <w:pPr>
+        <w:tabs>
+          <w:tab w:val="num" w:pos="5760"/>
+        </w:tabs>
+        <w:ind w:left="5760" w:hanging="360"/>
+      </w:pPr>
+      <w:rPr>
+        <w:rFonts w:ascii="Wingdings" w:hAnsi="Wingdings" w:hint="default"/>
+        <w:sz w:val="20"/>
+      </w:rPr>
+    </w:lvl>
+    <w:lvl w:ilvl="8" w:tentative="1">
+      <w:start w:val="1"/>
+      <w:numFmt w:val="bullet"/>
+      <w:lvlText w:val=""/>
+      <w:lvlJc w:val="left"/>
+      <w:pPr>
+        <w:tabs>
+          <w:tab w:val="num" w:pos="6480"/>
+        </w:tabs>
+        <w:ind w:left="6480" w:hanging="360"/>
+      </w:pPr>
+      <w:rPr>
+        <w:rFonts w:ascii="Wingdings" w:hAnsi="Wingdings" w:hint="default"/>
+        <w:sz w:val="20"/>
+      </w:rPr>
+    </w:lvl>
+  </w:abstractNum>
+  <w:abstractNum w:abstractNumId="7" w15:restartNumberingAfterBreak="0">
+    <w:nsid w:val="553E7E81"/>
+    <w:multiLevelType w:val="multilevel"/>
+    <w:tmpl w:val="BDA04A22"/>
+    <w:lvl w:ilvl="0">
+      <w:start w:val="1"/>
+      <w:numFmt w:val="bullet"/>
+      <w:lvlText w:val=""/>
+      <w:lvlJc w:val="left"/>
+      <w:pPr>
+        <w:tabs>
+          <w:tab w:val="num" w:pos="720"/>
+        </w:tabs>
+        <w:ind w:left="720" w:hanging="360"/>
+      </w:pPr>
+      <w:rPr>
+        <w:rFonts w:ascii="Symbol" w:hAnsi="Symbol" w:hint="default"/>
+        <w:sz w:val="20"/>
+      </w:rPr>
+    </w:lvl>
+    <w:lvl w:ilvl="1" w:tentative="1">
+      <w:start w:val="1"/>
+      <w:numFmt w:val="bullet"/>
+      <w:lvlText w:val="o"/>
+      <w:lvlJc w:val="left"/>
+      <w:pPr>
+        <w:tabs>
+          <w:tab w:val="num" w:pos="1440"/>
+        </w:tabs>
+        <w:ind w:left="1440" w:hanging="360"/>
+      </w:pPr>
+      <w:rPr>
+        <w:rFonts w:ascii="Courier New" w:hAnsi="Courier New" w:hint="default"/>
+        <w:sz w:val="20"/>
+      </w:rPr>
+    </w:lvl>
+    <w:lvl w:ilvl="2" w:tentative="1">
+      <w:start w:val="1"/>
+      <w:numFmt w:val="bullet"/>
+      <w:lvlText w:val=""/>
+      <w:lvlJc w:val="left"/>
+      <w:pPr>
+        <w:tabs>
+          <w:tab w:val="num" w:pos="2160"/>
+        </w:tabs>
+        <w:ind w:left="2160" w:hanging="360"/>
+      </w:pPr>
+      <w:rPr>
+        <w:rFonts w:ascii="Wingdings" w:hAnsi="Wingdings" w:hint="default"/>
+        <w:sz w:val="20"/>
+      </w:rPr>
+    </w:lvl>
+    <w:lvl w:ilvl="3" w:tentative="1">
+      <w:start w:val="1"/>
+      <w:numFmt w:val="bullet"/>
+      <w:lvlText w:val=""/>
+      <w:lvlJc w:val="left"/>
+      <w:pPr>
+        <w:tabs>
+          <w:tab w:val="num" w:pos="2880"/>
+        </w:tabs>
+        <w:ind w:left="2880" w:hanging="360"/>
+      </w:pPr>
+      <w:rPr>
+        <w:rFonts w:ascii="Wingdings" w:hAnsi="Wingdings" w:hint="default"/>
+        <w:sz w:val="20"/>
+      </w:rPr>
+    </w:lvl>
+    <w:lvl w:ilvl="4" w:tentative="1">
+      <w:start w:val="1"/>
+      <w:numFmt w:val="bullet"/>
+      <w:lvlText w:val=""/>
+      <w:lvlJc w:val="left"/>
+      <w:pPr>
+        <w:tabs>
+          <w:tab w:val="num" w:pos="3600"/>
+        </w:tabs>
+        <w:ind w:left="3600" w:hanging="360"/>
+      </w:pPr>
+      <w:rPr>
+        <w:rFonts w:ascii="Wingdings" w:hAnsi="Wingdings" w:hint="default"/>
+        <w:sz w:val="20"/>
+      </w:rPr>
+    </w:lvl>
+    <w:lvl w:ilvl="5" w:tentative="1">
+      <w:start w:val="1"/>
+      <w:numFmt w:val="bullet"/>
+      <w:lvlText w:val=""/>
+      <w:lvlJc w:val="left"/>
+      <w:pPr>
+        <w:tabs>
+          <w:tab w:val="num" w:pos="4320"/>
+        </w:tabs>
+        <w:ind w:left="4320" w:hanging="360"/>
+      </w:pPr>
+      <w:rPr>
+        <w:rFonts w:ascii="Wingdings" w:hAnsi="Wingdings" w:hint="default"/>
+        <w:sz w:val="20"/>
+      </w:rPr>
+    </w:lvl>
+    <w:lvl w:ilvl="6" w:tentative="1">
+      <w:start w:val="1"/>
+      <w:numFmt w:val="bullet"/>
+      <w:lvlText w:val=""/>
+      <w:lvlJc w:val="left"/>
+      <w:pPr>
+        <w:tabs>
+          <w:tab w:val="num" w:pos="5040"/>
+        </w:tabs>
+        <w:ind w:left="5040" w:hanging="360"/>
+      </w:pPr>
+      <w:rPr>
+        <w:rFonts w:ascii="Wingdings" w:hAnsi="Wingdings" w:hint="default"/>
+        <w:sz w:val="20"/>
+      </w:rPr>
+    </w:lvl>
+    <w:lvl w:ilvl="7" w:tentative="1">
+      <w:start w:val="1"/>
+      <w:numFmt w:val="bullet"/>
+      <w:lvlText w:val=""/>
+      <w:lvlJc w:val="left"/>
+      <w:pPr>
+        <w:tabs>
+          <w:tab w:val="num" w:pos="5760"/>
+        </w:tabs>
+        <w:ind w:left="5760" w:hanging="360"/>
+      </w:pPr>
+      <w:rPr>
+        <w:rFonts w:ascii="Wingdings" w:hAnsi="Wingdings" w:hint="default"/>
+        <w:sz w:val="20"/>
+      </w:rPr>
+    </w:lvl>
+    <w:lvl w:ilvl="8" w:tentative="1">
+      <w:start w:val="1"/>
+      <w:numFmt w:val="bullet"/>
+      <w:lvlText w:val=""/>
+      <w:lvlJc w:val="left"/>
+      <w:pPr>
+        <w:tabs>
+          <w:tab w:val="num" w:pos="6480"/>
+        </w:tabs>
+        <w:ind w:left="6480" w:hanging="360"/>
+      </w:pPr>
+      <w:rPr>
+        <w:rFonts w:ascii="Wingdings" w:hAnsi="Wingdings" w:hint="default"/>
+        <w:sz w:val="20"/>
+      </w:rPr>
+    </w:lvl>
+  </w:abstractNum>
+  <w:abstractNum w:abstractNumId="8" w15:restartNumberingAfterBreak="0">
     <w:nsid w:val="6A2E239B"/>
     <w:multiLevelType w:val="multilevel"/>
     <w:tmpl w:val="4E801142"/>
@@ -1662,7 +3507,7 @@
       </w:rPr>
     </w:lvl>
   </w:abstractNum>
-  <w:abstractNum w:abstractNumId="4" w15:restartNumberingAfterBreak="0">
+  <w:abstractNum w:abstractNumId="9" w15:restartNumberingAfterBreak="0">
     <w:nsid w:val="74EE3157"/>
     <w:multiLevelType w:val="multilevel"/>
     <w:tmpl w:val="1840B11A"/>
@@ -1812,18 +3657,33 @@
     </w:lvl>
   </w:abstractNum>
   <w:num w:numId="1" w16cid:durableId="1864395326">
+    <w:abstractNumId w:val="9"/>
+  </w:num>
+  <w:num w:numId="2" w16cid:durableId="455609591">
+    <w:abstractNumId w:val="2"/>
+  </w:num>
+  <w:num w:numId="3" w16cid:durableId="780761727">
+    <w:abstractNumId w:val="8"/>
+  </w:num>
+  <w:num w:numId="4" w16cid:durableId="808210691">
     <w:abstractNumId w:val="4"/>
   </w:num>
-  <w:num w:numId="2" w16cid:durableId="455609591">
+  <w:num w:numId="5" w16cid:durableId="1869753112">
+    <w:abstractNumId w:val="3"/>
+  </w:num>
+  <w:num w:numId="6" w16cid:durableId="1067340300">
+    <w:abstractNumId w:val="7"/>
+  </w:num>
+  <w:num w:numId="7" w16cid:durableId="1749573125">
+    <w:abstractNumId w:val="6"/>
+  </w:num>
+  <w:num w:numId="8" w16cid:durableId="344597479">
+    <w:abstractNumId w:val="5"/>
+  </w:num>
+  <w:num w:numId="9" w16cid:durableId="611667375">
     <w:abstractNumId w:val="0"/>
   </w:num>
-  <w:num w:numId="3" w16cid:durableId="780761727">
-    <w:abstractNumId w:val="3"/>
-  </w:num>
-  <w:num w:numId="4" w16cid:durableId="808210691">
-    <w:abstractNumId w:val="2"/>
-  </w:num>
-  <w:num w:numId="5" w16cid:durableId="1869753112">
+  <w:num w:numId="10" w16cid:durableId="1580868838">
     <w:abstractNumId w:val="1"/>
   </w:num>
 </w:numbering>
@@ -2276,7 +4136,6 @@
     <w:next w:val="Normal"/>
     <w:link w:val="Heading3Char"/>
     <w:uiPriority w:val="9"/>
-    <w:semiHidden/>
     <w:unhideWhenUsed/>
     <w:qFormat/>
     <w:rsid w:val="0005735B"/>
@@ -2481,7 +4340,6 @@
     <w:basedOn w:val="DefaultParagraphFont"/>
     <w:link w:val="Heading3"/>
     <w:uiPriority w:val="9"/>
-    <w:semiHidden/>
     <w:rsid w:val="0005735B"/>
     <w:rPr>
       <w:rFonts w:eastAsiaTheme="majorEastAsia" w:cstheme="majorBidi"/>

</xml_diff>